<commit_message>
appling change to homework.doc
</commit_message>
<xml_diff>
--- a/homework.docx
+++ b/homework.docx
@@ -1,11 +1,8 @@
 
 <file path=word/document.xml><?xml version="1.0" encoding="utf-8"?>
-<w:document xmlns:wpc="http://schemas.microsoft.com/office/word/2010/wordprocessingCanvas" xmlns:cx="http://schemas.microsoft.com/office/drawing/2014/chartex" xmlns:cx1="http://schemas.microsoft.com/office/drawing/2015/9/8/chartex" xmlns:cx2="http://schemas.microsoft.com/office/drawing/2015/10/21/chartex" xmlns:cx3="http://schemas.microsoft.com/office/drawing/2016/5/9/chartex" xmlns:cx4="http://schemas.microsoft.com/office/drawing/2016/5/10/chartex" xmlns:cx5="http://schemas.microsoft.com/office/drawing/2016/5/11/chartex" xmlns:cx6="http://schemas.microsoft.com/office/drawing/2016/5/12/chartex" xmlns:cx7="http://schemas.microsoft.com/office/drawing/2016/5/13/chartex" xmlns:cx8="http://schemas.microsoft.com/office/drawing/2016/5/14/chartex" xmlns:mc="http://schemas.openxmlformats.org/markup-compatibility/2006" xmlns:aink="http://schemas.microsoft.com/office/drawing/2016/ink" xmlns:am3d="http://schemas.microsoft.com/office/drawing/2017/model3d" xmlns:o="urn:schemas-microsoft-com:office:office" xmlns:r="http://schemas.openxmlformats.org/officeDocument/2006/relationships" xmlns:m="http://schemas.openxmlformats.org/officeDocument/2006/math" xmlns:v="urn:schemas-microsoft-com:vml" xmlns:wp14="http://schemas.microsoft.com/office/word/2010/wordprocessingDrawing" xmlns:wp="http://schemas.openxmlformats.org/drawingml/2006/wordprocessingDrawing" xmlns:w10="urn:schemas-microsoft-com:office:word" xmlns:w="http://schemas.openxmlformats.org/wordprocessingml/2006/main" xmlns:w14="http://schemas.microsoft.com/office/word/2010/wordml" xmlns:w15="http://schemas.microsoft.com/office/word/2012/wordml" xmlns:w16cid="http://schemas.microsoft.com/office/word/2016/wordml/cid" xmlns:w16se="http://schemas.microsoft.com/office/word/2015/wordml/symex" xmlns:wpg="http://schemas.microsoft.com/office/word/2010/wordprocessingGroup" xmlns:wpi="http://schemas.microsoft.com/office/word/2010/wordprocessingInk" xmlns:wne="http://schemas.microsoft.com/office/word/2006/wordml" xmlns:wps="http://schemas.microsoft.com/office/word/2010/wordprocessingShape" mc:Ignorable="w14 w15 w16se w16cid wp14">
+<w:document xmlns:wpc="http://schemas.microsoft.com/office/word/2010/wordprocessingCanvas" xmlns:cx="http://schemas.microsoft.com/office/drawing/2014/chartex" xmlns:cx1="http://schemas.microsoft.com/office/drawing/2015/9/8/chartex" xmlns:mc="http://schemas.openxmlformats.org/markup-compatibility/2006" xmlns:o="urn:schemas-microsoft-com:office:office" xmlns:r="http://schemas.openxmlformats.org/officeDocument/2006/relationships" xmlns:m="http://schemas.openxmlformats.org/officeDocument/2006/math" xmlns:v="urn:schemas-microsoft-com:vml" xmlns:wp14="http://schemas.microsoft.com/office/word/2010/wordprocessingDrawing" xmlns:wp="http://schemas.openxmlformats.org/drawingml/2006/wordprocessingDrawing" xmlns:w10="urn:schemas-microsoft-com:office:word" xmlns:w="http://schemas.openxmlformats.org/wordprocessingml/2006/main" xmlns:w14="http://schemas.microsoft.com/office/word/2010/wordml" xmlns:w15="http://schemas.microsoft.com/office/word/2012/wordml" xmlns:w16se="http://schemas.microsoft.com/office/word/2015/wordml/symex" xmlns:wpg="http://schemas.microsoft.com/office/word/2010/wordprocessingGroup" xmlns:wpi="http://schemas.microsoft.com/office/word/2010/wordprocessingInk" xmlns:wne="http://schemas.microsoft.com/office/word/2006/wordml" xmlns:wps="http://schemas.microsoft.com/office/word/2010/wordprocessingShape" mc:Ignorable="w14 w15 w16se wp14">
   <w:body>
-    <w:p>
-      <w:bookmarkStart w:id="0" w:name="_GoBack"/>
-      <w:bookmarkEnd w:id="0"/>
-    </w:p>
+    <w:p/>
     <w:p>
       <w:r>
         <w:t>1.-</w:t>
@@ -24,8 +21,29 @@
       <w:pPr>
         <w:ind w:firstLine="708"/>
       </w:pPr>
-      <w:r>
-        <w:t>detras de ca da codigo hay un enigma</w:t>
+      <w:proofErr w:type="spellStart"/>
+      <w:r>
+        <w:t>detras</w:t>
+      </w:r>
+      <w:proofErr w:type="spellEnd"/>
+      <w:r>
+        <w:t xml:space="preserve"> de </w:t>
+      </w:r>
+      <w:proofErr w:type="spellStart"/>
+      <w:r>
+        <w:t>ca</w:t>
+      </w:r>
+      <w:proofErr w:type="spellEnd"/>
+      <w:r>
+        <w:t xml:space="preserve"> da </w:t>
+      </w:r>
+      <w:proofErr w:type="spellStart"/>
+      <w:r>
+        <w:t>codigo</w:t>
+      </w:r>
+      <w:proofErr w:type="spellEnd"/>
+      <w:r>
+        <w:t xml:space="preserve"> hay un enigma</w:t>
       </w:r>
     </w:p>
     <w:p>
@@ -53,8 +71,21 @@
         <w:tab/>
       </w:r>
       <w:r>
-        <w:t>hasta un reloj descomuesto acierta la hora dos veces al dia</w:t>
-      </w:r>
+        <w:t xml:space="preserve">hasta un reloj </w:t>
+      </w:r>
+      <w:proofErr w:type="spellStart"/>
+      <w:r>
+        <w:t>descomuesto</w:t>
+      </w:r>
+      <w:proofErr w:type="spellEnd"/>
+      <w:r>
+        <w:t xml:space="preserve"> acierta la hora dos veces al </w:t>
+      </w:r>
+      <w:proofErr w:type="spellStart"/>
+      <w:r>
+        <w:t>dia</w:t>
+      </w:r>
+      <w:proofErr w:type="spellEnd"/>
     </w:p>
     <w:p>
       <w:r>
@@ -71,9 +102,67 @@
       <w:r>
         <w:tab/>
       </w:r>
-      <w:r>
-        <w:t>diosc reolo snume rosen teros lodem asesi nvent odelh ombre</w:t>
-      </w:r>
+      <w:proofErr w:type="spellStart"/>
+      <w:r>
+        <w:t>diosc</w:t>
+      </w:r>
+      <w:proofErr w:type="spellEnd"/>
+      <w:r>
+        <w:t xml:space="preserve"> </w:t>
+      </w:r>
+      <w:proofErr w:type="spellStart"/>
+      <w:r>
+        <w:t>reolo</w:t>
+      </w:r>
+      <w:proofErr w:type="spellEnd"/>
+      <w:r>
+        <w:t xml:space="preserve"> </w:t>
+      </w:r>
+      <w:proofErr w:type="spellStart"/>
+      <w:r>
+        <w:t>snume</w:t>
+      </w:r>
+      <w:proofErr w:type="spellEnd"/>
+      <w:r>
+        <w:t xml:space="preserve"> rosen teros </w:t>
+      </w:r>
+      <w:proofErr w:type="spellStart"/>
+      <w:r>
+        <w:t>lodem</w:t>
+      </w:r>
+      <w:proofErr w:type="spellEnd"/>
+      <w:r>
+        <w:t xml:space="preserve"> </w:t>
+      </w:r>
+      <w:proofErr w:type="spellStart"/>
+      <w:r>
+        <w:t>asesi</w:t>
+      </w:r>
+      <w:proofErr w:type="spellEnd"/>
+      <w:r>
+        <w:t xml:space="preserve"> </w:t>
+      </w:r>
+      <w:proofErr w:type="spellStart"/>
+      <w:r>
+        <w:t>nvent</w:t>
+      </w:r>
+      <w:proofErr w:type="spellEnd"/>
+      <w:r>
+        <w:t xml:space="preserve"> </w:t>
+      </w:r>
+      <w:proofErr w:type="spellStart"/>
+      <w:r>
+        <w:t>odelh</w:t>
+      </w:r>
+      <w:proofErr w:type="spellEnd"/>
+      <w:r>
+        <w:t xml:space="preserve"> </w:t>
+      </w:r>
+      <w:proofErr w:type="spellStart"/>
+      <w:r>
+        <w:t>ombre</w:t>
+      </w:r>
+      <w:proofErr w:type="spellEnd"/>
     </w:p>
     <w:p>
       <w:r>
@@ -90,8 +179,61 @@
       <w:pPr>
         <w:ind w:firstLine="708"/>
       </w:pPr>
-      <w:r>
-        <w:t>iteso unive rsida djesu itade guada lajar a</w:t>
+      <w:proofErr w:type="spellStart"/>
+      <w:r>
+        <w:t>iteso</w:t>
+      </w:r>
+      <w:proofErr w:type="spellEnd"/>
+      <w:r>
+        <w:t xml:space="preserve"> </w:t>
+      </w:r>
+      <w:proofErr w:type="spellStart"/>
+      <w:r>
+        <w:t>unive</w:t>
+      </w:r>
+      <w:proofErr w:type="spellEnd"/>
+      <w:r>
+        <w:t xml:space="preserve"> </w:t>
+      </w:r>
+      <w:proofErr w:type="spellStart"/>
+      <w:r>
+        <w:t>rsida</w:t>
+      </w:r>
+      <w:proofErr w:type="spellEnd"/>
+      <w:r>
+        <w:t xml:space="preserve"> </w:t>
+      </w:r>
+      <w:proofErr w:type="spellStart"/>
+      <w:r>
+        <w:t>djesu</w:t>
+      </w:r>
+      <w:proofErr w:type="spellEnd"/>
+      <w:r>
+        <w:t xml:space="preserve"> </w:t>
+      </w:r>
+      <w:proofErr w:type="spellStart"/>
+      <w:r>
+        <w:t>itade</w:t>
+      </w:r>
+      <w:proofErr w:type="spellEnd"/>
+      <w:r>
+        <w:t xml:space="preserve"> </w:t>
+      </w:r>
+      <w:proofErr w:type="spellStart"/>
+      <w:r>
+        <w:t>guada</w:t>
+      </w:r>
+      <w:proofErr w:type="spellEnd"/>
+      <w:r>
+        <w:t xml:space="preserve"> </w:t>
+      </w:r>
+      <w:proofErr w:type="spellStart"/>
+      <w:r>
+        <w:t>lajar</w:t>
+      </w:r>
+      <w:proofErr w:type="spellEnd"/>
+      <w:r>
+        <w:t xml:space="preserve"> a</w:t>
       </w:r>
     </w:p>
     <w:p>
@@ -112,9 +254,11 @@
       <w:r>
         <w:tab/>
       </w:r>
+      <w:proofErr w:type="spellStart"/>
       <w:r>
         <w:t>lasmatematicassonelalfabetoconelcualdioshaescritoeluniverso</w:t>
       </w:r>
+      <w:proofErr w:type="spellEnd"/>
     </w:p>
     <w:p>
       <w:r>
@@ -143,7 +287,7 @@
       <w:hyperlink r:id="rId6" w:history="1">
         <w:r>
           <w:rPr>
-            <w:rStyle w:val="Hyperlink"/>
+            <w:rStyle w:val="Hipervnculo"/>
           </w:rPr>
           <w:t>https://github.com/ElPala/SEGURIDAD_EN_REDES/blob/master/src/com/Palafox/CifradoCesar.java</w:t>
         </w:r>
@@ -164,31 +308,2234 @@
     <w:p>
       <w:r>
         <w:tab/>
-        <w:t>The ciphertxt below was encrypted using a substituttion ciper. Dexript the ciperhtext without knowledge of the key.</w:t>
-      </w:r>
-    </w:p>
-    <w:p>
-      <w:r>
-        <w:t>Lrvmnir bpr sumvbwvr jx bpr lmiwv yjeryrkbi jx qmbm wi bpr xjvn mkd ymibrut jx irhx wi bpr riirkvr jx ymbinlmtipw utn qmumbr dj w ipmhh but bj rhnvwdmbr dpr vjerykbi jx bpr qmbm mvvjudwko bj vy wkbrusurbmbwjk lmird jk xjubt trmui jx ibndt</w:t>
-      </w:r>
+      </w:r>
+      <w:proofErr w:type="spellStart"/>
+      <w:r>
+        <w:t>The</w:t>
+      </w:r>
+      <w:proofErr w:type="spellEnd"/>
+      <w:r>
+        <w:t xml:space="preserve"> </w:t>
+      </w:r>
+      <w:proofErr w:type="spellStart"/>
+      <w:r>
+        <w:t>ciphertxt</w:t>
+      </w:r>
+      <w:proofErr w:type="spellEnd"/>
+      <w:r>
+        <w:t xml:space="preserve"> </w:t>
+      </w:r>
+      <w:proofErr w:type="spellStart"/>
+      <w:r>
+        <w:t>below</w:t>
+      </w:r>
+      <w:proofErr w:type="spellEnd"/>
+      <w:r>
+        <w:t xml:space="preserve"> </w:t>
+      </w:r>
+      <w:proofErr w:type="spellStart"/>
+      <w:r>
+        <w:t>was</w:t>
+      </w:r>
+      <w:proofErr w:type="spellEnd"/>
+      <w:r>
+        <w:t xml:space="preserve"> </w:t>
+      </w:r>
+      <w:proofErr w:type="spellStart"/>
+      <w:r>
+        <w:t>encrypted</w:t>
+      </w:r>
+      <w:proofErr w:type="spellEnd"/>
+      <w:r>
+        <w:t xml:space="preserve"> </w:t>
+      </w:r>
+      <w:proofErr w:type="spellStart"/>
+      <w:r>
+        <w:t>using</w:t>
+      </w:r>
+      <w:proofErr w:type="spellEnd"/>
+      <w:r>
+        <w:t xml:space="preserve"> a </w:t>
+      </w:r>
+      <w:proofErr w:type="spellStart"/>
+      <w:r>
+        <w:t>substituttion</w:t>
+      </w:r>
+      <w:proofErr w:type="spellEnd"/>
+      <w:r>
+        <w:t xml:space="preserve"> </w:t>
+      </w:r>
+      <w:proofErr w:type="spellStart"/>
+      <w:r>
+        <w:t>ciper</w:t>
+      </w:r>
+      <w:proofErr w:type="spellEnd"/>
+      <w:r>
+        <w:t xml:space="preserve">. </w:t>
+      </w:r>
+      <w:proofErr w:type="spellStart"/>
+      <w:r>
+        <w:t>Dexript</w:t>
+      </w:r>
+      <w:proofErr w:type="spellEnd"/>
+      <w:r>
+        <w:t xml:space="preserve"> </w:t>
+      </w:r>
+      <w:proofErr w:type="spellStart"/>
+      <w:r>
+        <w:t>the</w:t>
+      </w:r>
+      <w:proofErr w:type="spellEnd"/>
+      <w:r>
+        <w:t xml:space="preserve"> </w:t>
+      </w:r>
+      <w:proofErr w:type="spellStart"/>
+      <w:r>
+        <w:t>ciperhtext</w:t>
+      </w:r>
+      <w:proofErr w:type="spellEnd"/>
+      <w:r>
+        <w:t xml:space="preserve"> </w:t>
+      </w:r>
+      <w:proofErr w:type="spellStart"/>
+      <w:r>
+        <w:t>without</w:t>
+      </w:r>
+      <w:proofErr w:type="spellEnd"/>
+      <w:r>
+        <w:t xml:space="preserve"> </w:t>
+      </w:r>
+      <w:proofErr w:type="spellStart"/>
+      <w:r>
+        <w:t>knowledge</w:t>
+      </w:r>
+      <w:proofErr w:type="spellEnd"/>
+      <w:r>
+        <w:t xml:space="preserve"> of </w:t>
+      </w:r>
+      <w:proofErr w:type="spellStart"/>
+      <w:r>
+        <w:t>the</w:t>
+      </w:r>
+      <w:proofErr w:type="spellEnd"/>
+      <w:r>
+        <w:t xml:space="preserve"> </w:t>
+      </w:r>
+      <w:proofErr w:type="spellStart"/>
+      <w:r>
+        <w:t>key</w:t>
+      </w:r>
+      <w:proofErr w:type="spellEnd"/>
+      <w:r>
+        <w:t>.</w:t>
+      </w:r>
+    </w:p>
+    <w:p>
+      <w:proofErr w:type="spellStart"/>
+      <w:r>
+        <w:t>l</w:t>
+      </w:r>
+      <w:r>
+        <w:t>rvmnir</w:t>
+      </w:r>
+      <w:proofErr w:type="spellEnd"/>
+      <w:r>
+        <w:t xml:space="preserve"> </w:t>
+      </w:r>
+      <w:proofErr w:type="spellStart"/>
+      <w:r>
+        <w:t>bpr</w:t>
+      </w:r>
+      <w:proofErr w:type="spellEnd"/>
+      <w:r>
+        <w:t xml:space="preserve"> </w:t>
+      </w:r>
+      <w:proofErr w:type="spellStart"/>
+      <w:r>
+        <w:t>sumvbwvr</w:t>
+      </w:r>
+      <w:proofErr w:type="spellEnd"/>
+      <w:r>
+        <w:t xml:space="preserve"> </w:t>
+      </w:r>
+      <w:proofErr w:type="spellStart"/>
+      <w:r>
+        <w:t>jx</w:t>
+      </w:r>
+      <w:proofErr w:type="spellEnd"/>
+      <w:r>
+        <w:t xml:space="preserve"> </w:t>
+      </w:r>
+      <w:proofErr w:type="spellStart"/>
+      <w:r>
+        <w:t>bpr</w:t>
+      </w:r>
+      <w:proofErr w:type="spellEnd"/>
+      <w:r>
+        <w:t xml:space="preserve"> </w:t>
+      </w:r>
+      <w:proofErr w:type="spellStart"/>
+      <w:r>
+        <w:t>lmiwv</w:t>
+      </w:r>
+      <w:proofErr w:type="spellEnd"/>
+      <w:r>
+        <w:t xml:space="preserve"> </w:t>
+      </w:r>
+      <w:proofErr w:type="spellStart"/>
+      <w:r>
+        <w:t>yjeryrkbi</w:t>
+      </w:r>
+      <w:proofErr w:type="spellEnd"/>
+      <w:r>
+        <w:t xml:space="preserve"> </w:t>
+      </w:r>
+      <w:proofErr w:type="spellStart"/>
+      <w:r>
+        <w:t>jx</w:t>
+      </w:r>
+      <w:proofErr w:type="spellEnd"/>
+      <w:r>
+        <w:t xml:space="preserve"> </w:t>
+      </w:r>
+      <w:proofErr w:type="spellStart"/>
+      <w:r>
+        <w:t>qmbm</w:t>
+      </w:r>
+      <w:proofErr w:type="spellEnd"/>
+      <w:r>
+        <w:t xml:space="preserve"> </w:t>
+      </w:r>
+      <w:proofErr w:type="spellStart"/>
+      <w:r>
+        <w:t>wi</w:t>
+      </w:r>
+      <w:proofErr w:type="spellEnd"/>
+      <w:r>
+        <w:t xml:space="preserve"> </w:t>
+      </w:r>
+      <w:proofErr w:type="spellStart"/>
+      <w:r>
+        <w:t>bpr</w:t>
+      </w:r>
+      <w:proofErr w:type="spellEnd"/>
+      <w:r>
+        <w:t xml:space="preserve"> </w:t>
+      </w:r>
+      <w:proofErr w:type="spellStart"/>
+      <w:r>
+        <w:t>xjvn</w:t>
+      </w:r>
+      <w:proofErr w:type="spellEnd"/>
+      <w:r>
+        <w:t xml:space="preserve"> </w:t>
+      </w:r>
+      <w:proofErr w:type="spellStart"/>
+      <w:r>
+        <w:t>mkd</w:t>
+      </w:r>
+      <w:proofErr w:type="spellEnd"/>
+      <w:r>
+        <w:t xml:space="preserve"> </w:t>
+      </w:r>
+      <w:proofErr w:type="spellStart"/>
+      <w:r>
+        <w:t>ymibrut</w:t>
+      </w:r>
+      <w:proofErr w:type="spellEnd"/>
+      <w:r>
+        <w:t xml:space="preserve"> </w:t>
+      </w:r>
+      <w:proofErr w:type="spellStart"/>
+      <w:r>
+        <w:t>jx</w:t>
+      </w:r>
+      <w:proofErr w:type="spellEnd"/>
+      <w:r>
+        <w:t xml:space="preserve"> </w:t>
+      </w:r>
+      <w:proofErr w:type="spellStart"/>
+      <w:r>
+        <w:t>irhx</w:t>
+      </w:r>
+      <w:proofErr w:type="spellEnd"/>
+      <w:r>
+        <w:t xml:space="preserve"> </w:t>
+      </w:r>
+      <w:proofErr w:type="spellStart"/>
+      <w:r>
+        <w:t>wi</w:t>
+      </w:r>
+      <w:proofErr w:type="spellEnd"/>
+      <w:r>
+        <w:t xml:space="preserve"> </w:t>
+      </w:r>
+      <w:proofErr w:type="spellStart"/>
+      <w:r>
+        <w:t>bpr</w:t>
+      </w:r>
+      <w:proofErr w:type="spellEnd"/>
+      <w:r>
+        <w:t xml:space="preserve"> </w:t>
+      </w:r>
+      <w:proofErr w:type="spellStart"/>
+      <w:r>
+        <w:t>riirkvr</w:t>
+      </w:r>
+      <w:proofErr w:type="spellEnd"/>
+      <w:r>
+        <w:t xml:space="preserve"> </w:t>
+      </w:r>
+      <w:proofErr w:type="spellStart"/>
+      <w:r>
+        <w:t>jx</w:t>
+      </w:r>
+      <w:proofErr w:type="spellEnd"/>
+      <w:r>
+        <w:t xml:space="preserve"> </w:t>
+      </w:r>
+      <w:proofErr w:type="spellStart"/>
+      <w:r>
+        <w:t>ymbinlmtipw</w:t>
+      </w:r>
+      <w:proofErr w:type="spellEnd"/>
+      <w:r>
+        <w:t xml:space="preserve"> </w:t>
+      </w:r>
+      <w:proofErr w:type="spellStart"/>
+      <w:r>
+        <w:t>utn</w:t>
+      </w:r>
+      <w:proofErr w:type="spellEnd"/>
+      <w:r>
+        <w:t xml:space="preserve"> </w:t>
+      </w:r>
+      <w:proofErr w:type="spellStart"/>
+      <w:r>
+        <w:t>qmumbr</w:t>
+      </w:r>
+      <w:proofErr w:type="spellEnd"/>
+      <w:r>
+        <w:t xml:space="preserve"> dj w </w:t>
+      </w:r>
+      <w:proofErr w:type="spellStart"/>
+      <w:r>
+        <w:t>ipmhh</w:t>
+      </w:r>
+      <w:proofErr w:type="spellEnd"/>
+      <w:r>
+        <w:t xml:space="preserve"> </w:t>
+      </w:r>
+      <w:proofErr w:type="spellStart"/>
+      <w:r>
+        <w:t>but</w:t>
+      </w:r>
+      <w:proofErr w:type="spellEnd"/>
+      <w:r>
+        <w:t xml:space="preserve"> </w:t>
+      </w:r>
+      <w:proofErr w:type="spellStart"/>
+      <w:r>
+        <w:t>bj</w:t>
+      </w:r>
+      <w:proofErr w:type="spellEnd"/>
+      <w:r>
+        <w:t xml:space="preserve"> </w:t>
+      </w:r>
+      <w:proofErr w:type="spellStart"/>
+      <w:r>
+        <w:t>rhnvwdmbr</w:t>
+      </w:r>
+      <w:proofErr w:type="spellEnd"/>
+      <w:r>
+        <w:t xml:space="preserve"> </w:t>
+      </w:r>
+      <w:proofErr w:type="spellStart"/>
+      <w:r>
+        <w:t>dpr</w:t>
+      </w:r>
+      <w:proofErr w:type="spellEnd"/>
+      <w:r>
+        <w:t xml:space="preserve"> </w:t>
+      </w:r>
+      <w:proofErr w:type="spellStart"/>
+      <w:r>
+        <w:t>vjerykbi</w:t>
+      </w:r>
+      <w:proofErr w:type="spellEnd"/>
+      <w:r>
+        <w:t xml:space="preserve"> </w:t>
+      </w:r>
+      <w:proofErr w:type="spellStart"/>
+      <w:r>
+        <w:t>jx</w:t>
+      </w:r>
+      <w:proofErr w:type="spellEnd"/>
+      <w:r>
+        <w:t xml:space="preserve"> </w:t>
+      </w:r>
+      <w:proofErr w:type="spellStart"/>
+      <w:r>
+        <w:t>bpr</w:t>
+      </w:r>
+      <w:proofErr w:type="spellEnd"/>
+      <w:r>
+        <w:t xml:space="preserve"> </w:t>
+      </w:r>
+      <w:proofErr w:type="spellStart"/>
+      <w:r>
+        <w:t>qmbm</w:t>
+      </w:r>
+      <w:proofErr w:type="spellEnd"/>
+      <w:r>
+        <w:t xml:space="preserve"> </w:t>
+      </w:r>
+      <w:proofErr w:type="spellStart"/>
+      <w:r>
+        <w:t>mvvjudwko</w:t>
+      </w:r>
+      <w:proofErr w:type="spellEnd"/>
+      <w:r>
+        <w:t xml:space="preserve"> </w:t>
+      </w:r>
+      <w:proofErr w:type="spellStart"/>
+      <w:r>
+        <w:t>bj</w:t>
+      </w:r>
+      <w:proofErr w:type="spellEnd"/>
+      <w:r>
+        <w:t xml:space="preserve"> </w:t>
+      </w:r>
+      <w:proofErr w:type="spellStart"/>
+      <w:r>
+        <w:t>vy</w:t>
+      </w:r>
+      <w:proofErr w:type="spellEnd"/>
+      <w:r>
+        <w:t xml:space="preserve"> </w:t>
+      </w:r>
+      <w:proofErr w:type="spellStart"/>
+      <w:r>
+        <w:t>wkbrusurbmbwjk</w:t>
+      </w:r>
+      <w:proofErr w:type="spellEnd"/>
+      <w:r>
+        <w:t xml:space="preserve"> </w:t>
+      </w:r>
+      <w:proofErr w:type="spellStart"/>
+      <w:r>
+        <w:t>lmird</w:t>
+      </w:r>
+      <w:proofErr w:type="spellEnd"/>
+      <w:r>
+        <w:t xml:space="preserve"> </w:t>
+      </w:r>
+      <w:proofErr w:type="spellStart"/>
+      <w:r>
+        <w:t>jk</w:t>
+      </w:r>
+      <w:proofErr w:type="spellEnd"/>
+      <w:r>
+        <w:t xml:space="preserve"> </w:t>
+      </w:r>
+      <w:proofErr w:type="spellStart"/>
+      <w:r>
+        <w:t>xjubt</w:t>
+      </w:r>
+      <w:proofErr w:type="spellEnd"/>
+      <w:r>
+        <w:t xml:space="preserve"> </w:t>
+      </w:r>
+      <w:proofErr w:type="spellStart"/>
+      <w:r>
+        <w:t>trmui</w:t>
+      </w:r>
+      <w:proofErr w:type="spellEnd"/>
+      <w:r>
+        <w:t xml:space="preserve"> </w:t>
+      </w:r>
+      <w:proofErr w:type="spellStart"/>
+      <w:r>
+        <w:t>jx</w:t>
+      </w:r>
+      <w:proofErr w:type="spellEnd"/>
+      <w:r>
+        <w:t xml:space="preserve"> </w:t>
+      </w:r>
+      <w:proofErr w:type="spellStart"/>
+      <w:r>
+        <w:t>ibndt</w:t>
+      </w:r>
+      <w:proofErr w:type="spellEnd"/>
+      <w:r>
+        <w:t xml:space="preserve"> </w:t>
+      </w:r>
+      <w:proofErr w:type="spellStart"/>
+      <w:r>
+        <w:t>w</w:t>
+      </w:r>
+      <w:r>
+        <w:t>b</w:t>
+      </w:r>
+      <w:proofErr w:type="spellEnd"/>
+      <w:r>
+        <w:t xml:space="preserve"> </w:t>
+      </w:r>
+      <w:proofErr w:type="spellStart"/>
+      <w:r>
+        <w:t>wi</w:t>
+      </w:r>
+      <w:proofErr w:type="spellEnd"/>
+      <w:r>
+        <w:t xml:space="preserve"> </w:t>
+      </w:r>
+      <w:proofErr w:type="spellStart"/>
+      <w:r>
+        <w:t>kjb</w:t>
+      </w:r>
+      <w:proofErr w:type="spellEnd"/>
+      <w:r>
+        <w:t xml:space="preserve"> </w:t>
+      </w:r>
+      <w:proofErr w:type="spellStart"/>
+      <w:r>
+        <w:t>mk</w:t>
+      </w:r>
+      <w:proofErr w:type="spellEnd"/>
+      <w:r>
+        <w:t xml:space="preserve"> </w:t>
+      </w:r>
+      <w:proofErr w:type="spellStart"/>
+      <w:r>
+        <w:t>rmit</w:t>
+      </w:r>
+      <w:proofErr w:type="spellEnd"/>
+      <w:r>
+        <w:t xml:space="preserve"> </w:t>
+      </w:r>
+      <w:proofErr w:type="spellStart"/>
+      <w:r>
+        <w:t>bmiq</w:t>
+      </w:r>
+      <w:proofErr w:type="spellEnd"/>
+      <w:r>
+        <w:t xml:space="preserve"> </w:t>
+      </w:r>
+      <w:proofErr w:type="spellStart"/>
+      <w:r>
+        <w:t>bj</w:t>
+      </w:r>
+      <w:proofErr w:type="spellEnd"/>
+      <w:r>
+        <w:t xml:space="preserve"> </w:t>
+      </w:r>
+      <w:proofErr w:type="spellStart"/>
+      <w:r>
+        <w:t>rashmwk</w:t>
+      </w:r>
+      <w:proofErr w:type="spellEnd"/>
+      <w:r>
+        <w:t xml:space="preserve"> </w:t>
+      </w:r>
+      <w:proofErr w:type="spellStart"/>
+      <w:r>
+        <w:t>rmvp</w:t>
+      </w:r>
+      <w:proofErr w:type="spellEnd"/>
+      <w:r>
+        <w:t xml:space="preserve"> </w:t>
+      </w:r>
+      <w:proofErr w:type="spellStart"/>
+      <w:r>
+        <w:t>yjerykb</w:t>
+      </w:r>
+      <w:proofErr w:type="spellEnd"/>
+      <w:r>
+        <w:t xml:space="preserve"> </w:t>
+      </w:r>
+      <w:proofErr w:type="spellStart"/>
+      <w:r>
+        <w:t>mkd</w:t>
+      </w:r>
+      <w:proofErr w:type="spellEnd"/>
+      <w:r>
+        <w:t xml:space="preserve"> </w:t>
+      </w:r>
+      <w:proofErr w:type="spellStart"/>
+      <w:r>
+        <w:t>wbi</w:t>
+      </w:r>
+      <w:proofErr w:type="spellEnd"/>
+      <w:r>
+        <w:t xml:space="preserve"> </w:t>
+      </w:r>
+      <w:proofErr w:type="spellStart"/>
+      <w:r>
+        <w:t>iwokwxwvmkvr</w:t>
+      </w:r>
+      <w:proofErr w:type="spellEnd"/>
+      <w:r>
+        <w:t xml:space="preserve"> </w:t>
+      </w:r>
+      <w:proofErr w:type="spellStart"/>
+      <w:r>
+        <w:t>mkd</w:t>
+      </w:r>
+      <w:proofErr w:type="spellEnd"/>
+      <w:r>
+        <w:t xml:space="preserve"> </w:t>
+      </w:r>
+      <w:proofErr w:type="spellStart"/>
+      <w:r>
+        <w:t>ijyr</w:t>
+      </w:r>
+      <w:proofErr w:type="spellEnd"/>
+      <w:r>
+        <w:t xml:space="preserve"> </w:t>
+      </w:r>
+      <w:proofErr w:type="spellStart"/>
+      <w:r>
+        <w:t>ynib</w:t>
+      </w:r>
+      <w:proofErr w:type="spellEnd"/>
+      <w:r>
+        <w:t xml:space="preserve"> </w:t>
+      </w:r>
+      <w:proofErr w:type="spellStart"/>
+      <w:r>
+        <w:t>urymwk</w:t>
+      </w:r>
+      <w:proofErr w:type="spellEnd"/>
+      <w:r>
+        <w:t xml:space="preserve"> </w:t>
+      </w:r>
+      <w:proofErr w:type="spellStart"/>
+      <w:r>
+        <w:t>nkrasshmwkrd</w:t>
+      </w:r>
+      <w:proofErr w:type="spellEnd"/>
+      <w:r>
+        <w:t xml:space="preserve"> </w:t>
+      </w:r>
+      <w:proofErr w:type="spellStart"/>
+      <w:r>
+        <w:t>bj</w:t>
+      </w:r>
+      <w:proofErr w:type="spellEnd"/>
+      <w:r>
+        <w:t xml:space="preserve"> </w:t>
+      </w:r>
+      <w:proofErr w:type="spellStart"/>
+      <w:r>
+        <w:t>ower</w:t>
+      </w:r>
+      <w:proofErr w:type="spellEnd"/>
+      <w:r>
+        <w:t xml:space="preserve"> m </w:t>
+      </w:r>
+      <w:proofErr w:type="spellStart"/>
+      <w:r>
+        <w:t>vjyshrbr</w:t>
+      </w:r>
+      <w:proofErr w:type="spellEnd"/>
+      <w:r>
+        <w:t xml:space="preserve"> </w:t>
+      </w:r>
+      <w:proofErr w:type="spellStart"/>
+      <w:r>
+        <w:t>rashmkmbwjk</w:t>
+      </w:r>
+      <w:proofErr w:type="spellEnd"/>
+      <w:r>
+        <w:t xml:space="preserve"> </w:t>
+      </w:r>
+      <w:proofErr w:type="spellStart"/>
+      <w:r>
+        <w:t>jkr</w:t>
+      </w:r>
+      <w:proofErr w:type="spellEnd"/>
+      <w:r>
+        <w:t xml:space="preserve"> </w:t>
+      </w:r>
+      <w:proofErr w:type="spellStart"/>
+      <w:r>
+        <w:t>cjnhd</w:t>
+      </w:r>
+      <w:proofErr w:type="spellEnd"/>
+      <w:r>
+        <w:t xml:space="preserve"> </w:t>
+      </w:r>
+      <w:proofErr w:type="spellStart"/>
+      <w:r>
+        <w:t>pmr</w:t>
+      </w:r>
+      <w:proofErr w:type="spellEnd"/>
+      <w:r>
+        <w:t xml:space="preserve"> </w:t>
+      </w:r>
+      <w:proofErr w:type="spellStart"/>
+      <w:r>
+        <w:t>bj</w:t>
+      </w:r>
+      <w:proofErr w:type="spellEnd"/>
+      <w:r>
+        <w:t xml:space="preserve"> </w:t>
+      </w:r>
+      <w:proofErr w:type="spellStart"/>
+      <w:r>
+        <w:t>lr</w:t>
+      </w:r>
+      <w:proofErr w:type="spellEnd"/>
+      <w:r>
+        <w:t xml:space="preserve"> </w:t>
+      </w:r>
+      <w:proofErr w:type="spellStart"/>
+      <w:r>
+        <w:t>fnmhw</w:t>
+      </w:r>
+      <w:r>
+        <w:t>xwrd</w:t>
+      </w:r>
+      <w:proofErr w:type="spellEnd"/>
+      <w:r>
+        <w:t xml:space="preserve"> </w:t>
+      </w:r>
+      <w:proofErr w:type="spellStart"/>
+      <w:r>
+        <w:t>mkd</w:t>
+      </w:r>
+      <w:proofErr w:type="spellEnd"/>
+      <w:r>
+        <w:t xml:space="preserve"> </w:t>
+      </w:r>
+      <w:proofErr w:type="spellStart"/>
+      <w:r>
+        <w:t>wkiswurd</w:t>
+      </w:r>
+      <w:proofErr w:type="spellEnd"/>
+      <w:r>
+        <w:t xml:space="preserve"> </w:t>
+      </w:r>
+      <w:proofErr w:type="spellStart"/>
+      <w:r>
+        <w:t>bj</w:t>
+      </w:r>
+      <w:proofErr w:type="spellEnd"/>
+      <w:r>
+        <w:t xml:space="preserve"> </w:t>
+      </w:r>
+      <w:proofErr w:type="spellStart"/>
+      <w:r>
+        <w:t>invp</w:t>
+      </w:r>
+      <w:proofErr w:type="spellEnd"/>
+      <w:r>
+        <w:t xml:space="preserve"> </w:t>
+      </w:r>
+      <w:proofErr w:type="spellStart"/>
+      <w:r>
+        <w:t>mk</w:t>
+      </w:r>
+      <w:proofErr w:type="spellEnd"/>
+      <w:r>
+        <w:t xml:space="preserve"> </w:t>
+      </w:r>
+      <w:proofErr w:type="spellStart"/>
+      <w:r>
+        <w:t>rabrkb</w:t>
+      </w:r>
+      <w:proofErr w:type="spellEnd"/>
+      <w:r>
+        <w:t xml:space="preserve"> </w:t>
+      </w:r>
+      <w:proofErr w:type="spellStart"/>
+      <w:r>
+        <w:t>bpmb</w:t>
+      </w:r>
+      <w:proofErr w:type="spellEnd"/>
+      <w:r>
+        <w:t xml:space="preserve"> </w:t>
+      </w:r>
+      <w:proofErr w:type="spellStart"/>
+      <w:r>
+        <w:t>pr</w:t>
+      </w:r>
+      <w:proofErr w:type="spellEnd"/>
+      <w:r>
+        <w:t xml:space="preserve"> </w:t>
+      </w:r>
+      <w:proofErr w:type="spellStart"/>
+      <w:r>
+        <w:t>vjnhd</w:t>
+      </w:r>
+      <w:proofErr w:type="spellEnd"/>
+      <w:r>
+        <w:t xml:space="preserve"> </w:t>
+      </w:r>
+      <w:proofErr w:type="spellStart"/>
+      <w:r>
+        <w:t>urmvp</w:t>
+      </w:r>
+      <w:proofErr w:type="spellEnd"/>
+      <w:r>
+        <w:t xml:space="preserve"> </w:t>
+      </w:r>
+      <w:proofErr w:type="spellStart"/>
+      <w:r>
+        <w:t>bpr</w:t>
+      </w:r>
+      <w:proofErr w:type="spellEnd"/>
+      <w:r>
+        <w:t xml:space="preserve"> </w:t>
+      </w:r>
+      <w:proofErr w:type="spellStart"/>
+      <w:r>
+        <w:t>ibmbr</w:t>
+      </w:r>
+      <w:proofErr w:type="spellEnd"/>
+      <w:r>
+        <w:t xml:space="preserve"> </w:t>
+      </w:r>
+      <w:proofErr w:type="spellStart"/>
+      <w:r>
+        <w:t>jx</w:t>
+      </w:r>
+      <w:proofErr w:type="spellEnd"/>
+      <w:r>
+        <w:t xml:space="preserve"> </w:t>
+      </w:r>
+      <w:proofErr w:type="spellStart"/>
+      <w:r>
+        <w:t>rkhwopbrkrd</w:t>
+      </w:r>
+      <w:proofErr w:type="spellEnd"/>
+      <w:r>
+        <w:t xml:space="preserve"> </w:t>
+      </w:r>
+      <w:proofErr w:type="spellStart"/>
+      <w:r>
+        <w:t>ywkd</w:t>
+      </w:r>
+      <w:proofErr w:type="spellEnd"/>
+      <w:r>
+        <w:t xml:space="preserve"> </w:t>
+      </w:r>
+      <w:proofErr w:type="spellStart"/>
+      <w:r>
+        <w:t>vmsmlhr</w:t>
+      </w:r>
+      <w:proofErr w:type="spellEnd"/>
+      <w:r>
+        <w:t xml:space="preserve"> </w:t>
+      </w:r>
+      <w:proofErr w:type="spellStart"/>
+      <w:r>
+        <w:t>jx</w:t>
+      </w:r>
+      <w:proofErr w:type="spellEnd"/>
+      <w:r>
+        <w:t xml:space="preserve"> </w:t>
+      </w:r>
+      <w:proofErr w:type="spellStart"/>
+      <w:r>
+        <w:t>urvjokwqwko</w:t>
+      </w:r>
+      <w:proofErr w:type="spellEnd"/>
+      <w:r>
+        <w:t xml:space="preserve"> </w:t>
+      </w:r>
+      <w:proofErr w:type="spellStart"/>
+      <w:r>
+        <w:t>ijnkdhrii</w:t>
+      </w:r>
+      <w:proofErr w:type="spellEnd"/>
+      <w:r>
+        <w:t xml:space="preserve"> </w:t>
+      </w:r>
+      <w:proofErr w:type="spellStart"/>
+      <w:r>
+        <w:t>ijnkd</w:t>
+      </w:r>
+      <w:proofErr w:type="spellEnd"/>
+      <w:r>
+        <w:t xml:space="preserve"> </w:t>
+      </w:r>
+      <w:proofErr w:type="spellStart"/>
+      <w:r>
+        <w:t>mkd</w:t>
+      </w:r>
+      <w:proofErr w:type="spellEnd"/>
+      <w:r>
+        <w:t xml:space="preserve"> </w:t>
+      </w:r>
+      <w:proofErr w:type="spellStart"/>
+      <w:r>
+        <w:t>ipmsrhrii</w:t>
+      </w:r>
+      <w:proofErr w:type="spellEnd"/>
+      <w:r>
+        <w:t xml:space="preserve"> </w:t>
+      </w:r>
+      <w:proofErr w:type="spellStart"/>
+      <w:r>
+        <w:t>ipmsr</w:t>
+      </w:r>
+      <w:proofErr w:type="spellEnd"/>
+      <w:r>
+        <w:t xml:space="preserve"> w dj </w:t>
+      </w:r>
+      <w:proofErr w:type="spellStart"/>
+      <w:r>
+        <w:t>kjb</w:t>
+      </w:r>
+      <w:proofErr w:type="spellEnd"/>
+      <w:r>
+        <w:t xml:space="preserve"> </w:t>
+      </w:r>
+      <w:proofErr w:type="spellStart"/>
+      <w:r>
+        <w:t>drry</w:t>
+      </w:r>
+      <w:proofErr w:type="spellEnd"/>
+      <w:r>
+        <w:t xml:space="preserve"> </w:t>
+      </w:r>
+      <w:proofErr w:type="spellStart"/>
+      <w:r>
+        <w:t>ytirhx</w:t>
+      </w:r>
+      <w:proofErr w:type="spellEnd"/>
+      <w:r>
+        <w:t xml:space="preserve"> </w:t>
+      </w:r>
+      <w:proofErr w:type="spellStart"/>
+      <w:r>
+        <w:t>bpr</w:t>
+      </w:r>
+      <w:proofErr w:type="spellEnd"/>
+      <w:r>
+        <w:t xml:space="preserve"> </w:t>
+      </w:r>
+      <w:proofErr w:type="spellStart"/>
+      <w:r>
+        <w:t>xwkmh</w:t>
+      </w:r>
+      <w:proofErr w:type="spellEnd"/>
+      <w:r>
+        <w:t xml:space="preserve"> </w:t>
+      </w:r>
+      <w:proofErr w:type="spellStart"/>
+      <w:r>
+        <w:t>mnbpjuwbt</w:t>
+      </w:r>
+      <w:proofErr w:type="spellEnd"/>
+      <w:r>
+        <w:t xml:space="preserve"> </w:t>
+      </w:r>
+      <w:proofErr w:type="spellStart"/>
+      <w:r>
+        <w:t>lnb</w:t>
+      </w:r>
+      <w:proofErr w:type="spellEnd"/>
+      <w:r>
+        <w:t xml:space="preserve"> </w:t>
+      </w:r>
+      <w:proofErr w:type="spellStart"/>
+      <w:r>
+        <w:t>yt</w:t>
+      </w:r>
+      <w:proofErr w:type="spellEnd"/>
+      <w:r>
+        <w:t xml:space="preserve"> </w:t>
+      </w:r>
+      <w:proofErr w:type="spellStart"/>
+      <w:r>
+        <w:t>rasruwrkvr</w:t>
+      </w:r>
+      <w:proofErr w:type="spellEnd"/>
+      <w:r>
+        <w:t xml:space="preserve"> </w:t>
+      </w:r>
+      <w:proofErr w:type="spellStart"/>
+      <w:r>
+        <w:t>cwbp</w:t>
+      </w:r>
+      <w:proofErr w:type="spellEnd"/>
+      <w:r>
+        <w:t xml:space="preserve"> </w:t>
+      </w:r>
+      <w:proofErr w:type="spellStart"/>
+      <w:r>
+        <w:t>qmbm</w:t>
+      </w:r>
+      <w:proofErr w:type="spellEnd"/>
+      <w:r>
+        <w:t xml:space="preserve"> </w:t>
+      </w:r>
+      <w:proofErr w:type="spellStart"/>
+      <w:r>
+        <w:t>pmi</w:t>
+      </w:r>
+      <w:proofErr w:type="spellEnd"/>
+      <w:r>
+        <w:t xml:space="preserve"> </w:t>
+      </w:r>
+      <w:proofErr w:type="spellStart"/>
+      <w:r>
+        <w:t>hrxb</w:t>
+      </w:r>
+      <w:proofErr w:type="spellEnd"/>
+      <w:r>
+        <w:t xml:space="preserve"> </w:t>
+      </w:r>
+      <w:proofErr w:type="spellStart"/>
+      <w:r>
+        <w:t>kj</w:t>
+      </w:r>
+      <w:proofErr w:type="spellEnd"/>
+      <w:r>
+        <w:t xml:space="preserve"> </w:t>
+      </w:r>
+      <w:proofErr w:type="spellStart"/>
+      <w:r>
+        <w:t>djnlb</w:t>
+      </w:r>
+      <w:proofErr w:type="spellEnd"/>
+      <w:r>
+        <w:t xml:space="preserve"> </w:t>
+      </w:r>
+      <w:proofErr w:type="spellStart"/>
+      <w:r>
+        <w:t>bpmb</w:t>
+      </w:r>
+      <w:proofErr w:type="spellEnd"/>
+      <w:r>
+        <w:t xml:space="preserve"> </w:t>
+      </w:r>
+      <w:proofErr w:type="spellStart"/>
+      <w:r>
+        <w:t>bpr</w:t>
+      </w:r>
+      <w:proofErr w:type="spellEnd"/>
+      <w:r>
+        <w:t xml:space="preserve"> </w:t>
+      </w:r>
+      <w:proofErr w:type="spellStart"/>
+      <w:r>
+        <w:t>xjhhjcwko</w:t>
+      </w:r>
+      <w:proofErr w:type="spellEnd"/>
+      <w:r>
+        <w:t xml:space="preserve"> </w:t>
+      </w:r>
+      <w:proofErr w:type="spellStart"/>
+      <w:r>
+        <w:t>wi</w:t>
+      </w:r>
+      <w:proofErr w:type="spellEnd"/>
+      <w:r>
+        <w:t xml:space="preserve"> </w:t>
+      </w:r>
+      <w:proofErr w:type="spellStart"/>
+      <w:r>
+        <w:t>bpr</w:t>
+      </w:r>
+      <w:proofErr w:type="spellEnd"/>
+      <w:r>
+        <w:t xml:space="preserve"> </w:t>
+      </w:r>
+      <w:proofErr w:type="spellStart"/>
+      <w:r>
+        <w:t>sujsru</w:t>
+      </w:r>
+      <w:proofErr w:type="spellEnd"/>
+      <w:r>
+        <w:t xml:space="preserve"> </w:t>
+      </w:r>
+      <w:proofErr w:type="spellStart"/>
+      <w:r>
+        <w:t>msshwvmbwjk</w:t>
+      </w:r>
+      <w:proofErr w:type="spellEnd"/>
+      <w:r>
+        <w:t xml:space="preserve"> </w:t>
+      </w:r>
+      <w:proofErr w:type="spellStart"/>
+      <w:r>
+        <w:t>mkd</w:t>
+      </w:r>
+      <w:proofErr w:type="spellEnd"/>
+      <w:r>
+        <w:t xml:space="preserve"> </w:t>
+      </w:r>
+      <w:proofErr w:type="spellStart"/>
+      <w:r>
+        <w:t>wkbrusurbmbwjk</w:t>
+      </w:r>
+      <w:proofErr w:type="spellEnd"/>
+      <w:r>
+        <w:t xml:space="preserve"> w </w:t>
+      </w:r>
+      <w:proofErr w:type="spellStart"/>
+      <w:r>
+        <w:t>jxxru</w:t>
+      </w:r>
+      <w:proofErr w:type="spellEnd"/>
+      <w:r>
+        <w:t xml:space="preserve"> </w:t>
+      </w:r>
+      <w:proofErr w:type="spellStart"/>
+      <w:r>
+        <w:t>yt</w:t>
+      </w:r>
+      <w:proofErr w:type="spellEnd"/>
+      <w:r>
+        <w:t xml:space="preserve"> </w:t>
+      </w:r>
+      <w:proofErr w:type="spellStart"/>
+      <w:r>
+        <w:t>bprjuwri</w:t>
+      </w:r>
+      <w:proofErr w:type="spellEnd"/>
+      <w:r>
+        <w:t xml:space="preserve"> </w:t>
+      </w:r>
+      <w:proofErr w:type="spellStart"/>
+      <w:r>
+        <w:t>wk</w:t>
+      </w:r>
+      <w:proofErr w:type="spellEnd"/>
+      <w:r>
+        <w:t xml:space="preserve"> </w:t>
+      </w:r>
+      <w:proofErr w:type="spellStart"/>
+      <w:r>
+        <w:t>bpr</w:t>
+      </w:r>
+      <w:proofErr w:type="spellEnd"/>
+      <w:r>
+        <w:t xml:space="preserve"> </w:t>
+      </w:r>
+      <w:proofErr w:type="spellStart"/>
+      <w:r>
+        <w:t>pjsr</w:t>
+      </w:r>
+      <w:proofErr w:type="spellEnd"/>
+      <w:r>
+        <w:t xml:space="preserve"> </w:t>
+      </w:r>
+      <w:proofErr w:type="spellStart"/>
+      <w:r>
+        <w:t>bpmb</w:t>
+      </w:r>
+      <w:proofErr w:type="spellEnd"/>
+      <w:r>
+        <w:t xml:space="preserve"> </w:t>
+      </w:r>
+      <w:proofErr w:type="spellStart"/>
+      <w:r>
+        <w:t>bpr</w:t>
+      </w:r>
+      <w:proofErr w:type="spellEnd"/>
+      <w:r>
+        <w:t xml:space="preserve"> </w:t>
+      </w:r>
+      <w:proofErr w:type="spellStart"/>
+      <w:r>
+        <w:t>riirkvr</w:t>
+      </w:r>
+      <w:proofErr w:type="spellEnd"/>
+      <w:r>
+        <w:t xml:space="preserve"> </w:t>
+      </w:r>
+      <w:proofErr w:type="spellStart"/>
+      <w:r>
+        <w:t>jx</w:t>
+      </w:r>
+      <w:proofErr w:type="spellEnd"/>
+      <w:r>
+        <w:t xml:space="preserve"> </w:t>
+      </w:r>
+      <w:proofErr w:type="spellStart"/>
+      <w:r>
+        <w:t>jqwkmcmk</w:t>
+      </w:r>
+      <w:proofErr w:type="spellEnd"/>
+      <w:r>
+        <w:t xml:space="preserve"> </w:t>
+      </w:r>
+      <w:proofErr w:type="spellStart"/>
+      <w:r>
+        <w:t>qmumbr</w:t>
+      </w:r>
+      <w:proofErr w:type="spellEnd"/>
+      <w:r>
+        <w:t xml:space="preserve"> </w:t>
+      </w:r>
+      <w:proofErr w:type="spellStart"/>
+      <w:r>
+        <w:t>cwhh</w:t>
+      </w:r>
+      <w:proofErr w:type="spellEnd"/>
+      <w:r>
+        <w:t xml:space="preserve"> </w:t>
+      </w:r>
+      <w:proofErr w:type="spellStart"/>
+      <w:r>
+        <w:t>urymwk</w:t>
+      </w:r>
+      <w:proofErr w:type="spellEnd"/>
+      <w:r>
+        <w:t xml:space="preserve"> </w:t>
+      </w:r>
+      <w:proofErr w:type="spellStart"/>
+      <w:r>
+        <w:t>wkbmvb</w:t>
+      </w:r>
+      <w:proofErr w:type="spellEnd"/>
     </w:p>
     <w:p/>
     <w:p>
       <w:r>
+        <w:t>Decodificado:</w:t>
+      </w:r>
+    </w:p>
+    <w:p>
+      <w:proofErr w:type="spellStart"/>
+      <w:r>
+        <w:t>because</w:t>
+      </w:r>
+      <w:proofErr w:type="spellEnd"/>
+      <w:r>
+        <w:t xml:space="preserve"> </w:t>
+      </w:r>
+      <w:proofErr w:type="spellStart"/>
+      <w:r>
+        <w:t>the</w:t>
+      </w:r>
+      <w:proofErr w:type="spellEnd"/>
+      <w:r>
+        <w:t xml:space="preserve"> </w:t>
+      </w:r>
+      <w:proofErr w:type="spellStart"/>
+      <w:r>
+        <w:t>clactice</w:t>
+      </w:r>
+      <w:proofErr w:type="spellEnd"/>
+      <w:r>
+        <w:t xml:space="preserve"> of </w:t>
+      </w:r>
+      <w:proofErr w:type="spellStart"/>
+      <w:r>
+        <w:t>the</w:t>
+      </w:r>
+      <w:proofErr w:type="spellEnd"/>
+      <w:r>
+        <w:t xml:space="preserve"> </w:t>
+      </w:r>
+      <w:proofErr w:type="spellStart"/>
+      <w:r>
+        <w:t>basic</w:t>
+      </w:r>
+      <w:proofErr w:type="spellEnd"/>
+      <w:r>
+        <w:t xml:space="preserve"> </w:t>
+      </w:r>
+      <w:proofErr w:type="spellStart"/>
+      <w:r>
+        <w:t>colecests</w:t>
+      </w:r>
+      <w:proofErr w:type="spellEnd"/>
+      <w:r>
+        <w:t xml:space="preserve"> of data </w:t>
+      </w:r>
+      <w:proofErr w:type="spellStart"/>
+      <w:r>
+        <w:t>is</w:t>
+      </w:r>
+      <w:proofErr w:type="spellEnd"/>
+      <w:r>
+        <w:t xml:space="preserve"> </w:t>
+      </w:r>
+      <w:proofErr w:type="spellStart"/>
+      <w:r>
+        <w:t>the</w:t>
+      </w:r>
+      <w:proofErr w:type="spellEnd"/>
+      <w:r>
+        <w:t xml:space="preserve"> </w:t>
+      </w:r>
+      <w:proofErr w:type="spellStart"/>
+      <w:r>
+        <w:t>focu</w:t>
+      </w:r>
+      <w:proofErr w:type="spellEnd"/>
+      <w:r>
+        <w:t xml:space="preserve"> </w:t>
+      </w:r>
+      <w:proofErr w:type="spellStart"/>
+      <w:r>
+        <w:t>ast</w:t>
+      </w:r>
+      <w:proofErr w:type="spellEnd"/>
+      <w:r>
+        <w:t xml:space="preserve"> </w:t>
+      </w:r>
+      <w:proofErr w:type="spellStart"/>
+      <w:r>
+        <w:t>castelp</w:t>
+      </w:r>
+      <w:proofErr w:type="spellEnd"/>
+      <w:r>
+        <w:t xml:space="preserve"> of </w:t>
+      </w:r>
+      <w:proofErr w:type="spellStart"/>
+      <w:r>
+        <w:t>self</w:t>
+      </w:r>
+      <w:proofErr w:type="spellEnd"/>
+      <w:r>
+        <w:t xml:space="preserve"> </w:t>
+      </w:r>
+      <w:proofErr w:type="spellStart"/>
+      <w:r>
+        <w:t>is</w:t>
+      </w:r>
+      <w:proofErr w:type="spellEnd"/>
+      <w:r>
+        <w:t xml:space="preserve"> </w:t>
+      </w:r>
+      <w:proofErr w:type="spellStart"/>
+      <w:r>
+        <w:t>the</w:t>
+      </w:r>
+      <w:proofErr w:type="spellEnd"/>
+      <w:r>
+        <w:t xml:space="preserve"> </w:t>
+      </w:r>
+      <w:proofErr w:type="spellStart"/>
+      <w:r>
+        <w:t>essesce</w:t>
+      </w:r>
+      <w:proofErr w:type="spellEnd"/>
+      <w:r>
+        <w:t xml:space="preserve"> of </w:t>
+      </w:r>
+      <w:proofErr w:type="spellStart"/>
+      <w:r>
+        <w:t>catsubapshi</w:t>
+      </w:r>
+      <w:proofErr w:type="spellEnd"/>
+      <w:r>
+        <w:t xml:space="preserve"> </w:t>
+      </w:r>
+      <w:proofErr w:type="spellStart"/>
+      <w:r>
+        <w:t>lpu</w:t>
+      </w:r>
+      <w:proofErr w:type="spellEnd"/>
+      <w:r>
+        <w:t xml:space="preserve"> </w:t>
+      </w:r>
+      <w:proofErr w:type="spellStart"/>
+      <w:r>
+        <w:t>dalate</w:t>
+      </w:r>
+      <w:proofErr w:type="spellEnd"/>
+      <w:r>
+        <w:t xml:space="preserve"> to i </w:t>
+      </w:r>
+      <w:proofErr w:type="spellStart"/>
+      <w:r>
+        <w:t>shall</w:t>
+      </w:r>
+      <w:proofErr w:type="spellEnd"/>
+      <w:r>
+        <w:t xml:space="preserve"> </w:t>
+      </w:r>
+      <w:proofErr w:type="spellStart"/>
+      <w:r>
+        <w:t>tlp</w:t>
+      </w:r>
+      <w:proofErr w:type="spellEnd"/>
+      <w:r>
+        <w:t xml:space="preserve"> to </w:t>
+      </w:r>
+      <w:proofErr w:type="spellStart"/>
+      <w:r>
+        <w:t>elucitate</w:t>
+      </w:r>
+      <w:proofErr w:type="spellEnd"/>
+      <w:r>
+        <w:t xml:space="preserve"> </w:t>
+      </w:r>
+      <w:proofErr w:type="spellStart"/>
+      <w:r>
+        <w:t>the</w:t>
+      </w:r>
+      <w:proofErr w:type="spellEnd"/>
+      <w:r>
+        <w:t xml:space="preserve"> </w:t>
+      </w:r>
+      <w:proofErr w:type="spellStart"/>
+      <w:r>
+        <w:t>colecsts</w:t>
+      </w:r>
+      <w:proofErr w:type="spellEnd"/>
+      <w:r>
+        <w:t xml:space="preserve"> of </w:t>
+      </w:r>
+      <w:proofErr w:type="spellStart"/>
+      <w:r>
+        <w:t>the</w:t>
+      </w:r>
+      <w:proofErr w:type="spellEnd"/>
+      <w:r>
+        <w:t xml:space="preserve"> data </w:t>
+      </w:r>
+      <w:proofErr w:type="spellStart"/>
+      <w:r>
+        <w:t>accoltisv</w:t>
+      </w:r>
+      <w:proofErr w:type="spellEnd"/>
+      <w:r>
+        <w:t xml:space="preserve"> to cc </w:t>
+      </w:r>
+      <w:proofErr w:type="spellStart"/>
+      <w:r>
+        <w:t>istelcletatios</w:t>
+      </w:r>
+      <w:proofErr w:type="spellEnd"/>
+      <w:r>
+        <w:t xml:space="preserve"> </w:t>
+      </w:r>
+      <w:proofErr w:type="spellStart"/>
+      <w:r>
+        <w:t>baset</w:t>
+      </w:r>
+      <w:proofErr w:type="spellEnd"/>
+      <w:r>
+        <w:t xml:space="preserve"> os </w:t>
+      </w:r>
+      <w:proofErr w:type="spellStart"/>
+      <w:r>
+        <w:t>foltp</w:t>
+      </w:r>
+      <w:proofErr w:type="spellEnd"/>
+      <w:r>
+        <w:t xml:space="preserve"> </w:t>
+      </w:r>
+      <w:proofErr w:type="spellStart"/>
+      <w:r>
+        <w:t>peals</w:t>
+      </w:r>
+      <w:proofErr w:type="spellEnd"/>
+      <w:r>
+        <w:t xml:space="preserve"> of </w:t>
+      </w:r>
+      <w:proofErr w:type="spellStart"/>
+      <w:r>
+        <w:t>stutp</w:t>
+      </w:r>
+      <w:proofErr w:type="spellEnd"/>
+      <w:r>
+        <w:t xml:space="preserve"> </w:t>
+      </w:r>
+      <w:proofErr w:type="spellStart"/>
+      <w:r>
+        <w:t>it</w:t>
+      </w:r>
+      <w:proofErr w:type="spellEnd"/>
+      <w:r>
+        <w:t xml:space="preserve"> </w:t>
+      </w:r>
+      <w:proofErr w:type="spellStart"/>
+      <w:r>
+        <w:t>is</w:t>
+      </w:r>
+      <w:proofErr w:type="spellEnd"/>
+      <w:r>
+        <w:t xml:space="preserve"> </w:t>
+      </w:r>
+      <w:proofErr w:type="spellStart"/>
+      <w:r>
+        <w:t>sot</w:t>
+      </w:r>
+      <w:proofErr w:type="spellEnd"/>
+      <w:r>
+        <w:t xml:space="preserve"> as </w:t>
+      </w:r>
+      <w:proofErr w:type="spellStart"/>
+      <w:r>
+        <w:t>easp</w:t>
+      </w:r>
+      <w:proofErr w:type="spellEnd"/>
+      <w:r>
+        <w:t xml:space="preserve"> </w:t>
+      </w:r>
+      <w:proofErr w:type="spellStart"/>
+      <w:r>
+        <w:t>tasd</w:t>
+      </w:r>
+      <w:proofErr w:type="spellEnd"/>
+      <w:r>
+        <w:t xml:space="preserve"> to </w:t>
+      </w:r>
+      <w:proofErr w:type="spellStart"/>
+      <w:r>
+        <w:t>ekclais</w:t>
+      </w:r>
+      <w:proofErr w:type="spellEnd"/>
+      <w:r>
+        <w:t xml:space="preserve"> </w:t>
+      </w:r>
+      <w:proofErr w:type="spellStart"/>
+      <w:r>
+        <w:t>each</w:t>
+      </w:r>
+      <w:proofErr w:type="spellEnd"/>
+      <w:r>
+        <w:t xml:space="preserve"> </w:t>
+      </w:r>
+      <w:proofErr w:type="spellStart"/>
+      <w:r>
+        <w:t>colecst</w:t>
+      </w:r>
+      <w:proofErr w:type="spellEnd"/>
+      <w:r>
+        <w:t xml:space="preserve"> </w:t>
+      </w:r>
+      <w:proofErr w:type="spellStart"/>
+      <w:r>
+        <w:t>ast</w:t>
+      </w:r>
+      <w:proofErr w:type="spellEnd"/>
+      <w:r>
+        <w:t xml:space="preserve"> </w:t>
+      </w:r>
+      <w:proofErr w:type="spellStart"/>
+      <w:r>
+        <w:t>its</w:t>
+      </w:r>
+      <w:proofErr w:type="spellEnd"/>
+      <w:r>
+        <w:t xml:space="preserve"> </w:t>
+      </w:r>
+      <w:proofErr w:type="spellStart"/>
+      <w:r>
+        <w:t>sivsificasce</w:t>
+      </w:r>
+      <w:proofErr w:type="spellEnd"/>
+      <w:r>
+        <w:t xml:space="preserve"> </w:t>
+      </w:r>
+      <w:proofErr w:type="spellStart"/>
+      <w:r>
+        <w:t>ast</w:t>
+      </w:r>
+      <w:proofErr w:type="spellEnd"/>
+      <w:r>
+        <w:t xml:space="preserve"> </w:t>
+      </w:r>
+      <w:proofErr w:type="spellStart"/>
+      <w:r>
+        <w:t>soce</w:t>
+      </w:r>
+      <w:proofErr w:type="spellEnd"/>
+      <w:r>
+        <w:t xml:space="preserve"> </w:t>
+      </w:r>
+      <w:proofErr w:type="spellStart"/>
+      <w:r>
+        <w:t>cust</w:t>
+      </w:r>
+      <w:proofErr w:type="spellEnd"/>
+      <w:r>
+        <w:t xml:space="preserve"> </w:t>
+      </w:r>
+      <w:proofErr w:type="spellStart"/>
+      <w:r>
+        <w:t>lecais</w:t>
+      </w:r>
+      <w:proofErr w:type="spellEnd"/>
+      <w:r>
+        <w:t xml:space="preserve"> </w:t>
+      </w:r>
+      <w:proofErr w:type="spellStart"/>
+      <w:r>
+        <w:t>usekcclaiset</w:t>
+      </w:r>
+      <w:proofErr w:type="spellEnd"/>
+      <w:r>
+        <w:t xml:space="preserve"> to </w:t>
+      </w:r>
+      <w:proofErr w:type="spellStart"/>
+      <w:r>
+        <w:t>vile</w:t>
+      </w:r>
+      <w:proofErr w:type="spellEnd"/>
+      <w:r>
+        <w:t xml:space="preserve"> a </w:t>
+      </w:r>
+      <w:proofErr w:type="spellStart"/>
+      <w:r>
+        <w:t>cocclete</w:t>
+      </w:r>
+      <w:proofErr w:type="spellEnd"/>
+      <w:r>
+        <w:t xml:space="preserve"> </w:t>
+      </w:r>
+      <w:proofErr w:type="spellStart"/>
+      <w:r>
+        <w:t>ekclasatios</w:t>
+      </w:r>
+      <w:proofErr w:type="spellEnd"/>
+      <w:r>
+        <w:t xml:space="preserve"> ose </w:t>
+      </w:r>
+      <w:proofErr w:type="spellStart"/>
+      <w:r>
+        <w:t>koult</w:t>
+      </w:r>
+      <w:proofErr w:type="spellEnd"/>
+      <w:r>
+        <w:t xml:space="preserve"> </w:t>
+      </w:r>
+      <w:proofErr w:type="spellStart"/>
+      <w:r>
+        <w:t>hae</w:t>
+      </w:r>
+      <w:proofErr w:type="spellEnd"/>
+      <w:r>
+        <w:t xml:space="preserve"> to be </w:t>
+      </w:r>
+      <w:proofErr w:type="spellStart"/>
+      <w:r>
+        <w:t>jualifiet</w:t>
+      </w:r>
+      <w:proofErr w:type="spellEnd"/>
+      <w:r>
+        <w:t xml:space="preserve"> </w:t>
+      </w:r>
+      <w:proofErr w:type="spellStart"/>
+      <w:r>
+        <w:t>ast</w:t>
+      </w:r>
+      <w:proofErr w:type="spellEnd"/>
+      <w:r>
+        <w:t xml:space="preserve"> </w:t>
+      </w:r>
+      <w:proofErr w:type="spellStart"/>
+      <w:r>
+        <w:t>isscilet</w:t>
+      </w:r>
+      <w:proofErr w:type="spellEnd"/>
+      <w:r>
+        <w:t xml:space="preserve"> to </w:t>
+      </w:r>
+      <w:proofErr w:type="spellStart"/>
+      <w:r>
+        <w:t>such</w:t>
+      </w:r>
+      <w:proofErr w:type="spellEnd"/>
+      <w:r>
+        <w:t xml:space="preserve"> as </w:t>
+      </w:r>
+      <w:proofErr w:type="spellStart"/>
+      <w:r>
+        <w:t>ektest</w:t>
+      </w:r>
+      <w:proofErr w:type="spellEnd"/>
+      <w:r>
+        <w:t xml:space="preserve"> </w:t>
+      </w:r>
+      <w:proofErr w:type="spellStart"/>
+      <w:r>
+        <w:t>that</w:t>
+      </w:r>
+      <w:proofErr w:type="spellEnd"/>
+      <w:r>
+        <w:t xml:space="preserve"> he </w:t>
+      </w:r>
+      <w:proofErr w:type="spellStart"/>
+      <w:r>
+        <w:t>coult</w:t>
+      </w:r>
+      <w:proofErr w:type="spellEnd"/>
+      <w:r>
+        <w:t xml:space="preserve"> </w:t>
+      </w:r>
+      <w:proofErr w:type="spellStart"/>
+      <w:r>
+        <w:t>leach</w:t>
+      </w:r>
+      <w:proofErr w:type="spellEnd"/>
+      <w:r>
+        <w:t xml:space="preserve"> </w:t>
+      </w:r>
+      <w:proofErr w:type="spellStart"/>
+      <w:r>
+        <w:t>the</w:t>
+      </w:r>
+      <w:proofErr w:type="spellEnd"/>
+      <w:r>
+        <w:t xml:space="preserve"> </w:t>
+      </w:r>
+      <w:proofErr w:type="spellStart"/>
+      <w:r>
+        <w:t>state</w:t>
+      </w:r>
+      <w:proofErr w:type="spellEnd"/>
+      <w:r>
+        <w:t xml:space="preserve"> of </w:t>
+      </w:r>
+      <w:proofErr w:type="spellStart"/>
+      <w:r>
+        <w:t>eslivhteset</w:t>
+      </w:r>
+      <w:proofErr w:type="spellEnd"/>
+      <w:r>
+        <w:t xml:space="preserve"> </w:t>
+      </w:r>
+      <w:proofErr w:type="spellStart"/>
+      <w:r>
+        <w:t>cist</w:t>
+      </w:r>
+      <w:proofErr w:type="spellEnd"/>
+      <w:r>
+        <w:t xml:space="preserve"> </w:t>
+      </w:r>
+      <w:proofErr w:type="spellStart"/>
+      <w:r>
+        <w:t>cacable</w:t>
+      </w:r>
+      <w:proofErr w:type="spellEnd"/>
+      <w:r>
+        <w:t xml:space="preserve"> of </w:t>
+      </w:r>
+      <w:proofErr w:type="spellStart"/>
+      <w:r>
+        <w:t>lecovsidisv</w:t>
+      </w:r>
+      <w:proofErr w:type="spellEnd"/>
+      <w:r>
+        <w:t xml:space="preserve"> </w:t>
+      </w:r>
+      <w:proofErr w:type="spellStart"/>
+      <w:r>
+        <w:t>soustless</w:t>
+      </w:r>
+      <w:proofErr w:type="spellEnd"/>
+      <w:r>
+        <w:t xml:space="preserve"> </w:t>
+      </w:r>
+      <w:proofErr w:type="spellStart"/>
+      <w:r>
+        <w:t>soust</w:t>
+      </w:r>
+      <w:proofErr w:type="spellEnd"/>
+      <w:r>
+        <w:t xml:space="preserve"> </w:t>
+      </w:r>
+      <w:proofErr w:type="spellStart"/>
+      <w:r>
+        <w:t>ast</w:t>
+      </w:r>
+      <w:proofErr w:type="spellEnd"/>
+      <w:r>
+        <w:t xml:space="preserve"> </w:t>
+      </w:r>
+      <w:proofErr w:type="spellStart"/>
+      <w:r>
+        <w:t>shaceless</w:t>
+      </w:r>
+      <w:proofErr w:type="spellEnd"/>
+      <w:r>
+        <w:t xml:space="preserve"> </w:t>
+      </w:r>
+      <w:proofErr w:type="spellStart"/>
+      <w:r>
+        <w:t>shace</w:t>
+      </w:r>
+      <w:proofErr w:type="spellEnd"/>
+      <w:r>
+        <w:t xml:space="preserve"> i to </w:t>
+      </w:r>
+      <w:proofErr w:type="spellStart"/>
+      <w:r>
+        <w:t>sot</w:t>
+      </w:r>
+      <w:proofErr w:type="spellEnd"/>
+      <w:r>
+        <w:t xml:space="preserve"> </w:t>
+      </w:r>
+      <w:proofErr w:type="spellStart"/>
+      <w:r>
+        <w:t>teec</w:t>
+      </w:r>
+      <w:proofErr w:type="spellEnd"/>
+      <w:r>
+        <w:t xml:space="preserve"> </w:t>
+      </w:r>
+      <w:proofErr w:type="spellStart"/>
+      <w:r>
+        <w:t>cpself</w:t>
+      </w:r>
+      <w:proofErr w:type="spellEnd"/>
+      <w:r>
+        <w:t xml:space="preserve"> </w:t>
+      </w:r>
+      <w:proofErr w:type="spellStart"/>
+      <w:r>
+        <w:t>the</w:t>
+      </w:r>
+      <w:proofErr w:type="spellEnd"/>
+      <w:r>
+        <w:t xml:space="preserve"> </w:t>
+      </w:r>
+      <w:proofErr w:type="spellStart"/>
+      <w:r>
+        <w:t>fisal</w:t>
+      </w:r>
+      <w:proofErr w:type="spellEnd"/>
+      <w:r>
+        <w:t xml:space="preserve"> </w:t>
+      </w:r>
+      <w:proofErr w:type="spellStart"/>
+      <w:r>
+        <w:t>autholitp</w:t>
+      </w:r>
+      <w:proofErr w:type="spellEnd"/>
+      <w:r>
+        <w:t xml:space="preserve"> </w:t>
+      </w:r>
+      <w:proofErr w:type="spellStart"/>
+      <w:r>
+        <w:t>but</w:t>
+      </w:r>
+      <w:proofErr w:type="spellEnd"/>
+      <w:r>
+        <w:t xml:space="preserve"> </w:t>
+      </w:r>
+      <w:proofErr w:type="spellStart"/>
+      <w:r>
+        <w:t>cp</w:t>
+      </w:r>
+      <w:proofErr w:type="spellEnd"/>
+      <w:r>
+        <w:t xml:space="preserve"> </w:t>
+      </w:r>
+      <w:proofErr w:type="spellStart"/>
+      <w:r>
+        <w:t>ekceliesce</w:t>
+      </w:r>
+      <w:proofErr w:type="spellEnd"/>
+      <w:r>
+        <w:t xml:space="preserve"> </w:t>
+      </w:r>
+      <w:proofErr w:type="spellStart"/>
+      <w:r>
+        <w:t>kith</w:t>
+      </w:r>
+      <w:proofErr w:type="spellEnd"/>
+      <w:r>
+        <w:t xml:space="preserve"> data has </w:t>
+      </w:r>
+      <w:proofErr w:type="spellStart"/>
+      <w:r>
+        <w:t>left</w:t>
+      </w:r>
+      <w:proofErr w:type="spellEnd"/>
+      <w:r>
+        <w:t xml:space="preserve"> so </w:t>
+      </w:r>
+      <w:proofErr w:type="spellStart"/>
+      <w:r>
+        <w:t>toubt</w:t>
+      </w:r>
+      <w:proofErr w:type="spellEnd"/>
+      <w:r>
+        <w:t xml:space="preserve"> </w:t>
+      </w:r>
+      <w:proofErr w:type="spellStart"/>
+      <w:r>
+        <w:t>that</w:t>
+      </w:r>
+      <w:proofErr w:type="spellEnd"/>
+      <w:r>
+        <w:t xml:space="preserve"> </w:t>
+      </w:r>
+      <w:proofErr w:type="spellStart"/>
+      <w:r>
+        <w:t>the</w:t>
+      </w:r>
+      <w:proofErr w:type="spellEnd"/>
+      <w:r>
+        <w:t xml:space="preserve"> </w:t>
+      </w:r>
+      <w:proofErr w:type="spellStart"/>
+      <w:r>
+        <w:t>follokisv</w:t>
+      </w:r>
+      <w:proofErr w:type="spellEnd"/>
+      <w:r>
+        <w:t xml:space="preserve"> </w:t>
+      </w:r>
+      <w:proofErr w:type="spellStart"/>
+      <w:r>
+        <w:t>is</w:t>
+      </w:r>
+      <w:proofErr w:type="spellEnd"/>
+      <w:r>
+        <w:t xml:space="preserve"> </w:t>
+      </w:r>
+      <w:proofErr w:type="spellStart"/>
+      <w:r>
+        <w:t>the</w:t>
+      </w:r>
+      <w:proofErr w:type="spellEnd"/>
+      <w:r>
+        <w:t xml:space="preserve"> </w:t>
+      </w:r>
+      <w:proofErr w:type="spellStart"/>
+      <w:r>
+        <w:t>clocel</w:t>
+      </w:r>
+      <w:proofErr w:type="spellEnd"/>
+      <w:r>
+        <w:t xml:space="preserve"> </w:t>
+      </w:r>
+      <w:proofErr w:type="spellStart"/>
+      <w:r>
+        <w:t>acclicatios</w:t>
+      </w:r>
+      <w:proofErr w:type="spellEnd"/>
+      <w:r>
+        <w:t xml:space="preserve"> </w:t>
+      </w:r>
+      <w:proofErr w:type="spellStart"/>
+      <w:r>
+        <w:t>ast</w:t>
+      </w:r>
+      <w:proofErr w:type="spellEnd"/>
+      <w:r>
+        <w:t xml:space="preserve"> </w:t>
+      </w:r>
+      <w:proofErr w:type="spellStart"/>
+      <w:r>
+        <w:t>istelcletatios</w:t>
+      </w:r>
+      <w:proofErr w:type="spellEnd"/>
+      <w:r>
+        <w:t xml:space="preserve"> i </w:t>
+      </w:r>
+      <w:proofErr w:type="spellStart"/>
+      <w:r>
+        <w:t>offel</w:t>
+      </w:r>
+      <w:proofErr w:type="spellEnd"/>
+      <w:r>
+        <w:t xml:space="preserve"> </w:t>
+      </w:r>
+      <w:proofErr w:type="spellStart"/>
+      <w:r>
+        <w:t>cp</w:t>
+      </w:r>
+      <w:proofErr w:type="spellEnd"/>
+      <w:r>
+        <w:t xml:space="preserve"> </w:t>
+      </w:r>
+      <w:proofErr w:type="spellStart"/>
+      <w:r>
+        <w:t>theolies</w:t>
+      </w:r>
+      <w:proofErr w:type="spellEnd"/>
+      <w:r>
+        <w:t xml:space="preserve"> </w:t>
+      </w:r>
+      <w:proofErr w:type="spellStart"/>
+      <w:r>
+        <w:t>is</w:t>
+      </w:r>
+      <w:proofErr w:type="spellEnd"/>
+      <w:r>
+        <w:t xml:space="preserve"> </w:t>
+      </w:r>
+      <w:proofErr w:type="spellStart"/>
+      <w:r>
+        <w:t>the</w:t>
+      </w:r>
+      <w:proofErr w:type="spellEnd"/>
+      <w:r>
+        <w:t xml:space="preserve"> hoce </w:t>
+      </w:r>
+      <w:proofErr w:type="spellStart"/>
+      <w:r>
+        <w:t>that</w:t>
+      </w:r>
+      <w:proofErr w:type="spellEnd"/>
+      <w:r>
+        <w:t xml:space="preserve"> </w:t>
+      </w:r>
+      <w:proofErr w:type="spellStart"/>
+      <w:r>
+        <w:t>the</w:t>
+      </w:r>
+      <w:proofErr w:type="spellEnd"/>
+      <w:r>
+        <w:t xml:space="preserve"> </w:t>
+      </w:r>
+      <w:proofErr w:type="spellStart"/>
+      <w:r>
+        <w:t>essesce</w:t>
+      </w:r>
+      <w:proofErr w:type="spellEnd"/>
+      <w:r>
+        <w:t xml:space="preserve"> of </w:t>
+      </w:r>
+      <w:proofErr w:type="spellStart"/>
+      <w:r>
+        <w:t>odisakas</w:t>
+      </w:r>
+      <w:proofErr w:type="spellEnd"/>
+      <w:r>
+        <w:t xml:space="preserve"> </w:t>
+      </w:r>
+      <w:proofErr w:type="spellStart"/>
+      <w:r>
+        <w:t>dalate</w:t>
+      </w:r>
+      <w:proofErr w:type="spellEnd"/>
+      <w:r>
+        <w:t xml:space="preserve"> </w:t>
+      </w:r>
+      <w:proofErr w:type="spellStart"/>
+      <w:r>
+        <w:t>kill</w:t>
+      </w:r>
+      <w:proofErr w:type="spellEnd"/>
+      <w:r>
+        <w:t xml:space="preserve"> </w:t>
+      </w:r>
+      <w:proofErr w:type="spellStart"/>
+      <w:r>
+        <w:t>lecais</w:t>
+      </w:r>
+      <w:proofErr w:type="spellEnd"/>
+      <w:r>
+        <w:t xml:space="preserve"> </w:t>
+      </w:r>
+      <w:proofErr w:type="spellStart"/>
+      <w:r>
+        <w:t>istact</w:t>
+      </w:r>
+      <w:proofErr w:type="spellEnd"/>
+    </w:p>
+    <w:p/>
+    <w:p>
+      <w:r>
+        <w:t xml:space="preserve">Código: </w:t>
+      </w:r>
+    </w:p>
+    <w:p>
+      <w:hyperlink r:id="rId7" w:history="1">
+        <w:r>
+          <w:rPr>
+            <w:rStyle w:val="Hipervnculo"/>
+          </w:rPr>
+          <w:t>https://github.com/ElPala/SEGURIDAD_EN_REDES/blob/master/src/com/Palafox/LetterFrequency.java</w:t>
+        </w:r>
+      </w:hyperlink>
+    </w:p>
+    <w:p>
+      <w:r>
         <w:t>2.-</w:t>
       </w:r>
     </w:p>
-    <w:p/>
-    <w:p/>
+    <w:p>
+      <w:r>
+        <w:tab/>
+      </w:r>
+      <w:proofErr w:type="spellStart"/>
+      <w:r>
+        <w:t>We</w:t>
+      </w:r>
+      <w:proofErr w:type="spellEnd"/>
+      <w:r>
+        <w:t xml:space="preserve"> </w:t>
+      </w:r>
+      <w:proofErr w:type="spellStart"/>
+      <w:r>
+        <w:t>received</w:t>
+      </w:r>
+      <w:proofErr w:type="spellEnd"/>
+      <w:r>
+        <w:t xml:space="preserve"> </w:t>
+      </w:r>
+      <w:proofErr w:type="spellStart"/>
+      <w:r>
+        <w:t>th</w:t>
+      </w:r>
+      <w:proofErr w:type="spellEnd"/>
+      <w:r>
+        <w:t xml:space="preserve"> </w:t>
+      </w:r>
+      <w:proofErr w:type="spellStart"/>
+      <w:r>
+        <w:t>following</w:t>
+      </w:r>
+      <w:proofErr w:type="spellEnd"/>
+      <w:r>
+        <w:t xml:space="preserve"> </w:t>
+      </w:r>
+      <w:proofErr w:type="spellStart"/>
+      <w:r>
+        <w:t>ciphertext</w:t>
+      </w:r>
+      <w:proofErr w:type="spellEnd"/>
+      <w:r>
+        <w:t xml:space="preserve"> </w:t>
+      </w:r>
+      <w:proofErr w:type="spellStart"/>
+      <w:r>
+        <w:t>which</w:t>
+      </w:r>
+      <w:proofErr w:type="spellEnd"/>
+      <w:r>
+        <w:t xml:space="preserve"> </w:t>
+      </w:r>
+      <w:proofErr w:type="spellStart"/>
+      <w:r>
+        <w:t>was</w:t>
+      </w:r>
+      <w:proofErr w:type="spellEnd"/>
+      <w:r>
+        <w:t xml:space="preserve"> </w:t>
+      </w:r>
+      <w:proofErr w:type="spellStart"/>
+      <w:r>
+        <w:t>encoded</w:t>
+      </w:r>
+      <w:proofErr w:type="spellEnd"/>
+      <w:r>
+        <w:t xml:space="preserve"> </w:t>
+      </w:r>
+      <w:proofErr w:type="spellStart"/>
+      <w:r>
+        <w:t>with</w:t>
+      </w:r>
+      <w:proofErr w:type="spellEnd"/>
+      <w:r>
+        <w:t xml:space="preserve"> a </w:t>
+      </w:r>
+      <w:proofErr w:type="spellStart"/>
+      <w:r>
+        <w:t>shift</w:t>
+      </w:r>
+      <w:proofErr w:type="spellEnd"/>
+      <w:r>
+        <w:t xml:space="preserve"> </w:t>
+      </w:r>
+      <w:proofErr w:type="spellStart"/>
+      <w:r>
+        <w:t>cipher</w:t>
+      </w:r>
+      <w:proofErr w:type="spellEnd"/>
+      <w:r>
+        <w:t>:</w:t>
+      </w:r>
+    </w:p>
+    <w:p>
+      <w:r>
+        <w:t>x</w:t>
+      </w:r>
+      <w:r>
+        <w:t>ultpaajcxitltlxaarpjhtiwtgxkt</w:t>
+      </w:r>
+      <w:r>
+        <w:t>ghidhipxciwtvgtpilpitghlxiwiwtxgpadds</w:t>
+      </w:r>
+    </w:p>
+    <w:p>
+      <w:r>
+        <w:t>ifweallunitewewillcausetheriverstostainthegreatwaterswiththeiralood</w:t>
+      </w:r>
+    </w:p>
     <w:p>
       <w:r>
         <w:t>2.1.-</w:t>
       </w:r>
     </w:p>
-    <w:p/>
+    <w:p>
+      <w:proofErr w:type="spellStart"/>
+      <w:r>
+        <w:t>Who</w:t>
+      </w:r>
+      <w:proofErr w:type="spellEnd"/>
+      <w:r>
+        <w:t xml:space="preserve"> </w:t>
+      </w:r>
+      <w:proofErr w:type="spellStart"/>
+      <w:r>
+        <w:t>wrote</w:t>
+      </w:r>
+      <w:proofErr w:type="spellEnd"/>
+      <w:r>
+        <w:t xml:space="preserve"> </w:t>
+      </w:r>
+      <w:proofErr w:type="spellStart"/>
+      <w:r>
+        <w:t>this</w:t>
+      </w:r>
+      <w:proofErr w:type="spellEnd"/>
+      <w:r>
+        <w:t xml:space="preserve"> </w:t>
+      </w:r>
+      <w:proofErr w:type="spellStart"/>
+      <w:r>
+        <w:t>messager</w:t>
+      </w:r>
+      <w:proofErr w:type="spellEnd"/>
+      <w:r>
+        <w:t>?</w:t>
+      </w:r>
+    </w:p>
+    <w:p>
+      <w:proofErr w:type="spellStart"/>
+      <w:r>
+        <w:t>Tecumseh's</w:t>
+      </w:r>
+      <w:proofErr w:type="spellEnd"/>
+      <w:r>
+        <w:t xml:space="preserve"> </w:t>
+      </w:r>
+      <w:proofErr w:type="spellStart"/>
+      <w:r>
+        <w:t>Speech</w:t>
+      </w:r>
+      <w:proofErr w:type="spellEnd"/>
+      <w:r>
+        <w:t xml:space="preserve"> to </w:t>
+      </w:r>
+      <w:proofErr w:type="spellStart"/>
+      <w:r>
+        <w:t>the</w:t>
+      </w:r>
+      <w:proofErr w:type="spellEnd"/>
+      <w:r>
+        <w:t xml:space="preserve"> </w:t>
+      </w:r>
+      <w:proofErr w:type="spellStart"/>
+      <w:r>
+        <w:t>Osages</w:t>
+      </w:r>
+      <w:bookmarkStart w:id="0" w:name="_GoBack"/>
+      <w:bookmarkEnd w:id="0"/>
+      <w:proofErr w:type="spellEnd"/>
+    </w:p>
     <w:p/>
     <w:sectPr>
-      <w:headerReference w:type="default" r:id="rId7"/>
+      <w:headerReference w:type="default" r:id="rId8"/>
       <w:pgSz w:w="12240" w:h="15840"/>
       <w:pgMar w:top="1417" w:right="1701" w:bottom="1417" w:left="1701" w:header="708" w:footer="708" w:gutter="0"/>
       <w:cols w:space="708"/>
@@ -199,7 +2546,7 @@
 </file>
 
 <file path=word/endnotes.xml><?xml version="1.0" encoding="utf-8"?>
-<w:endnotes xmlns:wpc="http://schemas.microsoft.com/office/word/2010/wordprocessingCanvas" xmlns:cx="http://schemas.microsoft.com/office/drawing/2014/chartex" xmlns:cx1="http://schemas.microsoft.com/office/drawing/2015/9/8/chartex" xmlns:cx2="http://schemas.microsoft.com/office/drawing/2015/10/21/chartex" xmlns:cx3="http://schemas.microsoft.com/office/drawing/2016/5/9/chartex" xmlns:cx4="http://schemas.microsoft.com/office/drawing/2016/5/10/chartex" xmlns:cx5="http://schemas.microsoft.com/office/drawing/2016/5/11/chartex" xmlns:cx6="http://schemas.microsoft.com/office/drawing/2016/5/12/chartex" xmlns:cx7="http://schemas.microsoft.com/office/drawing/2016/5/13/chartex" xmlns:cx8="http://schemas.microsoft.com/office/drawing/2016/5/14/chartex" xmlns:mc="http://schemas.openxmlformats.org/markup-compatibility/2006" xmlns:aink="http://schemas.microsoft.com/office/drawing/2016/ink" xmlns:am3d="http://schemas.microsoft.com/office/drawing/2017/model3d" xmlns:o="urn:schemas-microsoft-com:office:office" xmlns:r="http://schemas.openxmlformats.org/officeDocument/2006/relationships" xmlns:m="http://schemas.openxmlformats.org/officeDocument/2006/math" xmlns:v="urn:schemas-microsoft-com:vml" xmlns:wp14="http://schemas.microsoft.com/office/word/2010/wordprocessingDrawing" xmlns:wp="http://schemas.openxmlformats.org/drawingml/2006/wordprocessingDrawing" xmlns:w10="urn:schemas-microsoft-com:office:word" xmlns:w="http://schemas.openxmlformats.org/wordprocessingml/2006/main" xmlns:w14="http://schemas.microsoft.com/office/word/2010/wordml" xmlns:w15="http://schemas.microsoft.com/office/word/2012/wordml" xmlns:w16cid="http://schemas.microsoft.com/office/word/2016/wordml/cid" xmlns:w16se="http://schemas.microsoft.com/office/word/2015/wordml/symex" xmlns:wpg="http://schemas.microsoft.com/office/word/2010/wordprocessingGroup" xmlns:wpi="http://schemas.microsoft.com/office/word/2010/wordprocessingInk" xmlns:wne="http://schemas.microsoft.com/office/word/2006/wordml" xmlns:wps="http://schemas.microsoft.com/office/word/2010/wordprocessingShape" mc:Ignorable="w14 w15 w16se w16cid wp14">
+<w:endnotes xmlns:wpc="http://schemas.microsoft.com/office/word/2010/wordprocessingCanvas" xmlns:cx="http://schemas.microsoft.com/office/drawing/2014/chartex" xmlns:cx1="http://schemas.microsoft.com/office/drawing/2015/9/8/chartex" xmlns:mc="http://schemas.openxmlformats.org/markup-compatibility/2006" xmlns:o="urn:schemas-microsoft-com:office:office" xmlns:r="http://schemas.openxmlformats.org/officeDocument/2006/relationships" xmlns:m="http://schemas.openxmlformats.org/officeDocument/2006/math" xmlns:v="urn:schemas-microsoft-com:vml" xmlns:wp14="http://schemas.microsoft.com/office/word/2010/wordprocessingDrawing" xmlns:wp="http://schemas.openxmlformats.org/drawingml/2006/wordprocessingDrawing" xmlns:w10="urn:schemas-microsoft-com:office:word" xmlns:w="http://schemas.openxmlformats.org/wordprocessingml/2006/main" xmlns:w14="http://schemas.microsoft.com/office/word/2010/wordml" xmlns:w15="http://schemas.microsoft.com/office/word/2012/wordml" xmlns:w16se="http://schemas.microsoft.com/office/word/2015/wordml/symex" xmlns:wpg="http://schemas.microsoft.com/office/word/2010/wordprocessingGroup" xmlns:wpi="http://schemas.microsoft.com/office/word/2010/wordprocessingInk" xmlns:wne="http://schemas.microsoft.com/office/word/2006/wordml" xmlns:wps="http://schemas.microsoft.com/office/word/2010/wordprocessingShape" mc:Ignorable="w14 w15 w16se wp14">
   <w:endnote w:type="separator" w:id="-1">
     <w:p>
       <w:pPr>
@@ -224,7 +2571,7 @@
 </file>
 
 <file path=word/footnotes.xml><?xml version="1.0" encoding="utf-8"?>
-<w:footnotes xmlns:wpc="http://schemas.microsoft.com/office/word/2010/wordprocessingCanvas" xmlns:cx="http://schemas.microsoft.com/office/drawing/2014/chartex" xmlns:cx1="http://schemas.microsoft.com/office/drawing/2015/9/8/chartex" xmlns:cx2="http://schemas.microsoft.com/office/drawing/2015/10/21/chartex" xmlns:cx3="http://schemas.microsoft.com/office/drawing/2016/5/9/chartex" xmlns:cx4="http://schemas.microsoft.com/office/drawing/2016/5/10/chartex" xmlns:cx5="http://schemas.microsoft.com/office/drawing/2016/5/11/chartex" xmlns:cx6="http://schemas.microsoft.com/office/drawing/2016/5/12/chartex" xmlns:cx7="http://schemas.microsoft.com/office/drawing/2016/5/13/chartex" xmlns:cx8="http://schemas.microsoft.com/office/drawing/2016/5/14/chartex" xmlns:mc="http://schemas.openxmlformats.org/markup-compatibility/2006" xmlns:aink="http://schemas.microsoft.com/office/drawing/2016/ink" xmlns:am3d="http://schemas.microsoft.com/office/drawing/2017/model3d" xmlns:o="urn:schemas-microsoft-com:office:office" xmlns:r="http://schemas.openxmlformats.org/officeDocument/2006/relationships" xmlns:m="http://schemas.openxmlformats.org/officeDocument/2006/math" xmlns:v="urn:schemas-microsoft-com:vml" xmlns:wp14="http://schemas.microsoft.com/office/word/2010/wordprocessingDrawing" xmlns:wp="http://schemas.openxmlformats.org/drawingml/2006/wordprocessingDrawing" xmlns:w10="urn:schemas-microsoft-com:office:word" xmlns:w="http://schemas.openxmlformats.org/wordprocessingml/2006/main" xmlns:w14="http://schemas.microsoft.com/office/word/2010/wordml" xmlns:w15="http://schemas.microsoft.com/office/word/2012/wordml" xmlns:w16cid="http://schemas.microsoft.com/office/word/2016/wordml/cid" xmlns:w16se="http://schemas.microsoft.com/office/word/2015/wordml/symex" xmlns:wpg="http://schemas.microsoft.com/office/word/2010/wordprocessingGroup" xmlns:wpi="http://schemas.microsoft.com/office/word/2010/wordprocessingInk" xmlns:wne="http://schemas.microsoft.com/office/word/2006/wordml" xmlns:wps="http://schemas.microsoft.com/office/word/2010/wordprocessingShape" mc:Ignorable="w14 w15 w16se w16cid wp14">
+<w:footnotes xmlns:wpc="http://schemas.microsoft.com/office/word/2010/wordprocessingCanvas" xmlns:cx="http://schemas.microsoft.com/office/drawing/2014/chartex" xmlns:cx1="http://schemas.microsoft.com/office/drawing/2015/9/8/chartex" xmlns:mc="http://schemas.openxmlformats.org/markup-compatibility/2006" xmlns:o="urn:schemas-microsoft-com:office:office" xmlns:r="http://schemas.openxmlformats.org/officeDocument/2006/relationships" xmlns:m="http://schemas.openxmlformats.org/officeDocument/2006/math" xmlns:v="urn:schemas-microsoft-com:vml" xmlns:wp14="http://schemas.microsoft.com/office/word/2010/wordprocessingDrawing" xmlns:wp="http://schemas.openxmlformats.org/drawingml/2006/wordprocessingDrawing" xmlns:w10="urn:schemas-microsoft-com:office:word" xmlns:w="http://schemas.openxmlformats.org/wordprocessingml/2006/main" xmlns:w14="http://schemas.microsoft.com/office/word/2010/wordml" xmlns:w15="http://schemas.microsoft.com/office/word/2012/wordml" xmlns:w16se="http://schemas.microsoft.com/office/word/2015/wordml/symex" xmlns:wpg="http://schemas.microsoft.com/office/word/2010/wordprocessingGroup" xmlns:wpi="http://schemas.microsoft.com/office/word/2010/wordprocessingInk" xmlns:wne="http://schemas.microsoft.com/office/word/2006/wordml" xmlns:wps="http://schemas.microsoft.com/office/word/2010/wordprocessingShape" mc:Ignorable="w14 w15 w16se wp14">
   <w:footnote w:type="separator" w:id="-1">
     <w:p>
       <w:pPr>
@@ -249,10 +2596,10 @@
 </file>
 
 <file path=word/header1.xml><?xml version="1.0" encoding="utf-8"?>
-<w:hdr xmlns:wpc="http://schemas.microsoft.com/office/word/2010/wordprocessingCanvas" xmlns:cx="http://schemas.microsoft.com/office/drawing/2014/chartex" xmlns:cx1="http://schemas.microsoft.com/office/drawing/2015/9/8/chartex" xmlns:cx2="http://schemas.microsoft.com/office/drawing/2015/10/21/chartex" xmlns:cx3="http://schemas.microsoft.com/office/drawing/2016/5/9/chartex" xmlns:cx4="http://schemas.microsoft.com/office/drawing/2016/5/10/chartex" xmlns:cx5="http://schemas.microsoft.com/office/drawing/2016/5/11/chartex" xmlns:cx6="http://schemas.microsoft.com/office/drawing/2016/5/12/chartex" xmlns:cx7="http://schemas.microsoft.com/office/drawing/2016/5/13/chartex" xmlns:cx8="http://schemas.microsoft.com/office/drawing/2016/5/14/chartex" xmlns:mc="http://schemas.openxmlformats.org/markup-compatibility/2006" xmlns:aink="http://schemas.microsoft.com/office/drawing/2016/ink" xmlns:am3d="http://schemas.microsoft.com/office/drawing/2017/model3d" xmlns:o="urn:schemas-microsoft-com:office:office" xmlns:r="http://schemas.openxmlformats.org/officeDocument/2006/relationships" xmlns:m="http://schemas.openxmlformats.org/officeDocument/2006/math" xmlns:v="urn:schemas-microsoft-com:vml" xmlns:wp14="http://schemas.microsoft.com/office/word/2010/wordprocessingDrawing" xmlns:wp="http://schemas.openxmlformats.org/drawingml/2006/wordprocessingDrawing" xmlns:w10="urn:schemas-microsoft-com:office:word" xmlns:w="http://schemas.openxmlformats.org/wordprocessingml/2006/main" xmlns:w14="http://schemas.microsoft.com/office/word/2010/wordml" xmlns:w15="http://schemas.microsoft.com/office/word/2012/wordml" xmlns:w16cid="http://schemas.microsoft.com/office/word/2016/wordml/cid" xmlns:w16se="http://schemas.microsoft.com/office/word/2015/wordml/symex" xmlns:wpg="http://schemas.microsoft.com/office/word/2010/wordprocessingGroup" xmlns:wpi="http://schemas.microsoft.com/office/word/2010/wordprocessingInk" xmlns:wne="http://schemas.microsoft.com/office/word/2006/wordml" xmlns:wps="http://schemas.microsoft.com/office/word/2010/wordprocessingShape" mc:Ignorable="w14 w15 w16se w16cid wp14">
+<w:hdr xmlns:wpc="http://schemas.microsoft.com/office/word/2010/wordprocessingCanvas" xmlns:cx="http://schemas.microsoft.com/office/drawing/2014/chartex" xmlns:cx1="http://schemas.microsoft.com/office/drawing/2015/9/8/chartex" xmlns:mc="http://schemas.openxmlformats.org/markup-compatibility/2006" xmlns:o="urn:schemas-microsoft-com:office:office" xmlns:r="http://schemas.openxmlformats.org/officeDocument/2006/relationships" xmlns:m="http://schemas.openxmlformats.org/officeDocument/2006/math" xmlns:v="urn:schemas-microsoft-com:vml" xmlns:wp14="http://schemas.microsoft.com/office/word/2010/wordprocessingDrawing" xmlns:wp="http://schemas.openxmlformats.org/drawingml/2006/wordprocessingDrawing" xmlns:w10="urn:schemas-microsoft-com:office:word" xmlns:w="http://schemas.openxmlformats.org/wordprocessingml/2006/main" xmlns:w14="http://schemas.microsoft.com/office/word/2010/wordml" xmlns:w15="http://schemas.microsoft.com/office/word/2012/wordml" xmlns:w16se="http://schemas.microsoft.com/office/word/2015/wordml/symex" xmlns:wpg="http://schemas.microsoft.com/office/word/2010/wordprocessingGroup" xmlns:wpi="http://schemas.microsoft.com/office/word/2010/wordprocessingInk" xmlns:wne="http://schemas.microsoft.com/office/word/2006/wordml" xmlns:wps="http://schemas.microsoft.com/office/word/2010/wordprocessingShape" mc:Ignorable="w14 w15 w16se wp14">
   <w:p>
     <w:pPr>
-      <w:pStyle w:val="Header"/>
+      <w:pStyle w:val="Encabezado"/>
       <w:jc w:val="right"/>
       <w:rPr>
         <w:rFonts w:ascii="Arial" w:hAnsi="Arial" w:cs="Arial"/>
@@ -266,12 +2613,22 @@
         <w:sz w:val="24"/>
         <w:szCs w:val="24"/>
       </w:rPr>
-      <w:t>Luis Fernando Palafox Pucheta</w:t>
+      <w:t xml:space="preserve">Luis Fernando Palafox </w:t>
     </w:r>
+    <w:proofErr w:type="spellStart"/>
+    <w:r>
+      <w:rPr>
+        <w:rFonts w:ascii="Arial" w:hAnsi="Arial" w:cs="Arial"/>
+        <w:sz w:val="24"/>
+        <w:szCs w:val="24"/>
+      </w:rPr>
+      <w:t>Pucheta</w:t>
+    </w:r>
+    <w:proofErr w:type="spellEnd"/>
   </w:p>
   <w:p>
     <w:pPr>
-      <w:pStyle w:val="Header"/>
+      <w:pStyle w:val="Encabezado"/>
       <w:jc w:val="right"/>
       <w:rPr>
         <w:rFonts w:ascii="Arial" w:hAnsi="Arial" w:cs="Arial"/>
@@ -292,7 +2649,7 @@
 </file>
 
 <file path=word/styles.xml><?xml version="1.0" encoding="utf-8"?>
-<w:styles xmlns:mc="http://schemas.openxmlformats.org/markup-compatibility/2006" xmlns:r="http://schemas.openxmlformats.org/officeDocument/2006/relationships" xmlns:w="http://schemas.openxmlformats.org/wordprocessingml/2006/main" xmlns:w14="http://schemas.microsoft.com/office/word/2010/wordml" xmlns:w15="http://schemas.microsoft.com/office/word/2012/wordml" xmlns:w16cid="http://schemas.microsoft.com/office/word/2016/wordml/cid" xmlns:w16se="http://schemas.microsoft.com/office/word/2015/wordml/symex" mc:Ignorable="w14 w15 w16se w16cid">
+<w:styles xmlns:mc="http://schemas.openxmlformats.org/markup-compatibility/2006" xmlns:r="http://schemas.openxmlformats.org/officeDocument/2006/relationships" xmlns:w="http://schemas.openxmlformats.org/wordprocessingml/2006/main" xmlns:w14="http://schemas.microsoft.com/office/word/2010/wordml" xmlns:w15="http://schemas.microsoft.com/office/word/2012/wordml" xmlns:w16se="http://schemas.microsoft.com/office/word/2015/wordml/symex" mc:Ignorable="w14 w15 w16se">
   <w:docDefaults>
     <w:rPrDefault>
       <w:rPr>
@@ -308,7 +2665,7 @@
       </w:pPr>
     </w:pPrDefault>
   </w:docDefaults>
-  <w:latentStyles w:defLockedState="0" w:defUIPriority="99" w:defSemiHidden="0" w:defUnhideWhenUsed="0" w:defQFormat="0" w:count="376">
+  <w:latentStyles w:defLockedState="0" w:defUIPriority="99" w:defSemiHidden="0" w:defUnhideWhenUsed="0" w:defQFormat="0" w:count="371">
     <w:lsdException w:name="Normal" w:uiPriority="0" w:qFormat="1"/>
     <w:lsdException w:name="heading 1" w:uiPriority="9" w:qFormat="1"/>
     <w:lsdException w:name="heading 2" w:semiHidden="1" w:uiPriority="9" w:unhideWhenUsed="1" w:qFormat="1"/>
@@ -680,23 +3037,61 @@
     <w:lsdException w:name="List Table 5 Dark Accent 6" w:uiPriority="50"/>
     <w:lsdException w:name="List Table 6 Colorful Accent 6" w:uiPriority="51"/>
     <w:lsdException w:name="List Table 7 Colorful Accent 6" w:uiPriority="52"/>
-    <w:lsdException w:name="Mention" w:semiHidden="1" w:unhideWhenUsed="1"/>
-    <w:lsdException w:name="Smart Hyperlink" w:semiHidden="1" w:unhideWhenUsed="1"/>
-    <w:lsdException w:name="Hashtag" w:semiHidden="1" w:unhideWhenUsed="1"/>
-    <w:lsdException w:name="Unresolved Mention" w:semiHidden="1" w:unhideWhenUsed="1"/>
-    <w:lsdException w:name="Smart Link" w:semiHidden="1" w:unhideWhenUsed="1"/>
   </w:latentStyles>
   <w:style w:type="paragraph" w:default="1" w:styleId="Normal">
     <w:name w:val="Normal"/>
     <w:qFormat/>
   </w:style>
-  <w:style w:type="character" w:default="1" w:styleId="DefaultParagraphFont">
+  <w:style w:type="paragraph" w:styleId="Ttulo2">
+    <w:name w:val="heading 2"/>
+    <w:basedOn w:val="Normal"/>
+    <w:next w:val="Normal"/>
+    <w:link w:val="Ttulo2Car"/>
+    <w:uiPriority w:val="9"/>
+    <w:semiHidden/>
+    <w:unhideWhenUsed/>
+    <w:qFormat/>
+    <w:rsid w:val="00834945"/>
+    <w:pPr>
+      <w:keepNext/>
+      <w:keepLines/>
+      <w:spacing w:before="40" w:after="0"/>
+      <w:outlineLvl w:val="1"/>
+    </w:pPr>
+    <w:rPr>
+      <w:rFonts w:asciiTheme="majorHAnsi" w:eastAsiaTheme="majorEastAsia" w:hAnsiTheme="majorHAnsi" w:cstheme="majorBidi"/>
+      <w:color w:val="2F5496" w:themeColor="accent1" w:themeShade="BF"/>
+      <w:sz w:val="26"/>
+      <w:szCs w:val="26"/>
+    </w:rPr>
+  </w:style>
+  <w:style w:type="paragraph" w:styleId="Ttulo3">
+    <w:name w:val="heading 3"/>
+    <w:basedOn w:val="Normal"/>
+    <w:link w:val="Ttulo3Car"/>
+    <w:uiPriority w:val="9"/>
+    <w:qFormat/>
+    <w:rsid w:val="00834945"/>
+    <w:pPr>
+      <w:spacing w:before="100" w:beforeAutospacing="1" w:after="100" w:afterAutospacing="1" w:line="240" w:lineRule="auto"/>
+      <w:outlineLvl w:val="2"/>
+    </w:pPr>
+    <w:rPr>
+      <w:rFonts w:ascii="Times New Roman" w:eastAsia="Times New Roman" w:hAnsi="Times New Roman" w:cs="Times New Roman"/>
+      <w:b/>
+      <w:bCs/>
+      <w:sz w:val="27"/>
+      <w:szCs w:val="27"/>
+      <w:lang w:eastAsia="es-MX"/>
+    </w:rPr>
+  </w:style>
+  <w:style w:type="character" w:default="1" w:styleId="Fuentedeprrafopredeter">
     <w:name w:val="Default Paragraph Font"/>
     <w:uiPriority w:val="1"/>
     <w:semiHidden/>
     <w:unhideWhenUsed/>
   </w:style>
-  <w:style w:type="table" w:default="1" w:styleId="TableNormal">
+  <w:style w:type="table" w:default="1" w:styleId="Tablanormal">
     <w:name w:val="Normal Table"/>
     <w:uiPriority w:val="99"/>
     <w:semiHidden/>
@@ -711,16 +3106,16 @@
       </w:tblCellMar>
     </w:tblPr>
   </w:style>
-  <w:style w:type="numbering" w:default="1" w:styleId="NoList">
+  <w:style w:type="numbering" w:default="1" w:styleId="Sinlista">
     <w:name w:val="No List"/>
     <w:uiPriority w:val="99"/>
     <w:semiHidden/>
     <w:unhideWhenUsed/>
   </w:style>
-  <w:style w:type="paragraph" w:styleId="Header">
+  <w:style w:type="paragraph" w:styleId="Encabezado">
     <w:name w:val="header"/>
     <w:basedOn w:val="Normal"/>
-    <w:link w:val="HeaderChar"/>
+    <w:link w:val="EncabezadoCar"/>
     <w:uiPriority w:val="99"/>
     <w:unhideWhenUsed/>
     <w:rsid w:val="001D62BE"/>
@@ -732,17 +3127,17 @@
       <w:spacing w:after="0" w:line="240" w:lineRule="auto"/>
     </w:pPr>
   </w:style>
-  <w:style w:type="character" w:customStyle="1" w:styleId="HeaderChar">
-    <w:name w:val="Header Char"/>
-    <w:basedOn w:val="DefaultParagraphFont"/>
-    <w:link w:val="Header"/>
+  <w:style w:type="character" w:customStyle="1" w:styleId="EncabezadoCar">
+    <w:name w:val="Encabezado Car"/>
+    <w:basedOn w:val="Fuentedeprrafopredeter"/>
+    <w:link w:val="Encabezado"/>
     <w:uiPriority w:val="99"/>
     <w:rsid w:val="001D62BE"/>
   </w:style>
-  <w:style w:type="paragraph" w:styleId="Footer">
+  <w:style w:type="paragraph" w:styleId="Piedepgina">
     <w:name w:val="footer"/>
     <w:basedOn w:val="Normal"/>
-    <w:link w:val="FooterChar"/>
+    <w:link w:val="PiedepginaCar"/>
     <w:uiPriority w:val="99"/>
     <w:unhideWhenUsed/>
     <w:rsid w:val="001D62BE"/>
@@ -754,14 +3149,14 @@
       <w:spacing w:after="0" w:line="240" w:lineRule="auto"/>
     </w:pPr>
   </w:style>
-  <w:style w:type="character" w:customStyle="1" w:styleId="FooterChar">
-    <w:name w:val="Footer Char"/>
-    <w:basedOn w:val="DefaultParagraphFont"/>
-    <w:link w:val="Footer"/>
+  <w:style w:type="character" w:customStyle="1" w:styleId="PiedepginaCar">
+    <w:name w:val="Pie de página Car"/>
+    <w:basedOn w:val="Fuentedeprrafopredeter"/>
+    <w:link w:val="Piedepgina"/>
     <w:uiPriority w:val="99"/>
     <w:rsid w:val="001D62BE"/>
   </w:style>
-  <w:style w:type="paragraph" w:styleId="ListParagraph">
+  <w:style w:type="paragraph" w:styleId="Prrafodelista">
     <w:name w:val="List Paragraph"/>
     <w:basedOn w:val="Normal"/>
     <w:uiPriority w:val="34"/>
@@ -772,9 +3167,9 @@
       <w:contextualSpacing/>
     </w:pPr>
   </w:style>
-  <w:style w:type="character" w:styleId="Hyperlink">
+  <w:style w:type="character" w:styleId="Hipervnculo">
     <w:name w:val="Hyperlink"/>
-    <w:basedOn w:val="DefaultParagraphFont"/>
+    <w:basedOn w:val="Fuentedeprrafopredeter"/>
     <w:uiPriority w:val="99"/>
     <w:unhideWhenUsed/>
     <w:rsid w:val="00BA3474"/>
@@ -783,9 +3178,9 @@
       <w:u w:val="single"/>
     </w:rPr>
   </w:style>
-  <w:style w:type="character" w:styleId="UnresolvedMention">
+  <w:style w:type="character" w:customStyle="1" w:styleId="UnresolvedMention">
     <w:name w:val="Unresolved Mention"/>
-    <w:basedOn w:val="DefaultParagraphFont"/>
+    <w:basedOn w:val="Fuentedeprrafopredeter"/>
     <w:uiPriority w:val="99"/>
     <w:semiHidden/>
     <w:unhideWhenUsed/>
@@ -795,9 +3190,9 @@
       <w:shd w:val="clear" w:color="auto" w:fill="E1DFDD"/>
     </w:rPr>
   </w:style>
-  <w:style w:type="character" w:styleId="FollowedHyperlink">
+  <w:style w:type="character" w:styleId="Hipervnculovisitado">
     <w:name w:val="FollowedHyperlink"/>
-    <w:basedOn w:val="DefaultParagraphFont"/>
+    <w:basedOn w:val="Fuentedeprrafopredeter"/>
     <w:uiPriority w:val="99"/>
     <w:semiHidden/>
     <w:unhideWhenUsed/>
@@ -805,6 +3200,35 @@
     <w:rPr>
       <w:color w:val="954F72" w:themeColor="followedHyperlink"/>
       <w:u w:val="single"/>
+    </w:rPr>
+  </w:style>
+  <w:style w:type="character" w:customStyle="1" w:styleId="Ttulo3Car">
+    <w:name w:val="Título 3 Car"/>
+    <w:basedOn w:val="Fuentedeprrafopredeter"/>
+    <w:link w:val="Ttulo3"/>
+    <w:uiPriority w:val="9"/>
+    <w:rsid w:val="00834945"/>
+    <w:rPr>
+      <w:rFonts w:ascii="Times New Roman" w:eastAsia="Times New Roman" w:hAnsi="Times New Roman" w:cs="Times New Roman"/>
+      <w:b/>
+      <w:bCs/>
+      <w:sz w:val="27"/>
+      <w:szCs w:val="27"/>
+      <w:lang w:eastAsia="es-MX"/>
+    </w:rPr>
+  </w:style>
+  <w:style w:type="character" w:customStyle="1" w:styleId="Ttulo2Car">
+    <w:name w:val="Título 2 Car"/>
+    <w:basedOn w:val="Fuentedeprrafopredeter"/>
+    <w:link w:val="Ttulo2"/>
+    <w:uiPriority w:val="9"/>
+    <w:semiHidden/>
+    <w:rsid w:val="00834945"/>
+    <w:rPr>
+      <w:rFonts w:asciiTheme="majorHAnsi" w:eastAsiaTheme="majorEastAsia" w:hAnsiTheme="majorHAnsi" w:cstheme="majorBidi"/>
+      <w:color w:val="2F5496" w:themeColor="accent1" w:themeShade="BF"/>
+      <w:sz w:val="26"/>
+      <w:szCs w:val="26"/>
     </w:rPr>
   </w:style>
 </w:styles>

</xml_diff>

<commit_message>
adding keys of enigma
</commit_message>
<xml_diff>
--- a/homework.docx
+++ b/homework.docx
@@ -2529,13 +2529,139 @@
       <w:r>
         <w:t>Osages</w:t>
       </w:r>
+      <w:proofErr w:type="spellEnd"/>
+    </w:p>
+    <w:p/>
+    <w:p/>
+    <w:p>
+      <w:r>
+        <w:t xml:space="preserve">1.- Libro </w:t>
+      </w:r>
+      <w:proofErr w:type="spellStart"/>
+      <w:r>
+        <w:t>Understanding</w:t>
+      </w:r>
+      <w:proofErr w:type="spellEnd"/>
+      <w:r>
+        <w:t xml:space="preserve"> </w:t>
+      </w:r>
+      <w:proofErr w:type="spellStart"/>
+      <w:r>
+        <w:t>Cryptography</w:t>
+      </w:r>
+      <w:proofErr w:type="spellEnd"/>
+      <w:r>
+        <w:t xml:space="preserve">: A </w:t>
+      </w:r>
+      <w:proofErr w:type="spellStart"/>
+      <w:r>
+        <w:t>Textbook</w:t>
+      </w:r>
+      <w:proofErr w:type="spellEnd"/>
+      <w:r>
+        <w:t xml:space="preserve"> </w:t>
+      </w:r>
+      <w:proofErr w:type="spellStart"/>
+      <w:r>
+        <w:t>for</w:t>
+      </w:r>
+      <w:proofErr w:type="spellEnd"/>
+      <w:r>
+        <w:t xml:space="preserve"> </w:t>
+      </w:r>
+      <w:proofErr w:type="spellStart"/>
+      <w:r>
+        <w:t>Students</w:t>
+      </w:r>
+      <w:proofErr w:type="spellEnd"/>
+      <w:r>
+        <w:t xml:space="preserve"> and </w:t>
+      </w:r>
+      <w:proofErr w:type="spellStart"/>
+      <w:r>
+        <w:t>Practitioners</w:t>
+      </w:r>
+      <w:proofErr w:type="spellEnd"/>
+      <w:r>
+        <w:t xml:space="preserve">: </w:t>
+      </w:r>
+      <w:hyperlink r:id="rId8" w:history="1">
+        <w:r>
+          <w:rPr>
+            <w:rStyle w:val="Hipervnculo"/>
+          </w:rPr>
+          <w:t>http://swarm.cs.pub.ro/~mbarbulescu/cripto/Understanding%20Cryptography%20by%20Christof%20Paar%20.pdf</w:t>
+        </w:r>
+      </w:hyperlink>
+    </w:p>
+    <w:p/>
+    <w:p/>
+    <w:p>
+      <w:r>
+        <w:t>2.- Las diferentes llaves que puede tener la maquina ENIGMA:</w:t>
+      </w:r>
+    </w:p>
+    <w:p/>
+    <w:p>
+      <w:pPr>
+        <w:rPr>
+          <w:u w:val="single"/>
+        </w:rPr>
+      </w:pPr>
+      <w:r>
+        <w:t xml:space="preserve">El Enigma básico </w:t>
+      </w:r>
+      <w:r>
+        <w:t xml:space="preserve">es </w:t>
+      </w:r>
+      <w:r>
+        <w:t>de 3 rotores</w:t>
+      </w:r>
+      <w:r>
+        <w:t>, el cual tiene</w:t>
+      </w:r>
+      <w:r>
+        <w:t xml:space="preserve"> 26x26x26 = 17,576 estados posibles del rotor para cada uno de l</w:t>
+      </w:r>
+      <w:r>
+        <w:t xml:space="preserve">as </w:t>
+      </w:r>
+      <w:r>
+        <w:t>6</w:t>
+      </w:r>
+      <w:r>
+        <w:t xml:space="preserve"> posiciones que puede tener la</w:t>
+      </w:r>
+      <w:r>
+        <w:t xml:space="preserve"> ruedas que dan 6x17,576 = 105,456 estados de la máquina.</w:t>
+      </w:r>
       <w:bookmarkStart w:id="0" w:name="_GoBack"/>
       <w:bookmarkEnd w:id="0"/>
-      <w:proofErr w:type="spellEnd"/>
+    </w:p>
+    <w:p>
+      <w:r>
+        <w:t>Para cada uno de estos, el panel de conexión (con diez pares de letras conectadas) puede estar en 150,738,274,937,250 estados posibles.</w:t>
+      </w:r>
+    </w:p>
+    <w:p>
+      <w:r>
+        <w:t>26! / (</w:t>
+      </w:r>
+      <w:proofErr w:type="gramStart"/>
+      <w:r>
+        <w:t>6!</w:t>
+      </w:r>
+      <w:proofErr w:type="gramEnd"/>
+      <w:r>
+        <w:t xml:space="preserve"> 10! 210) = 150,738,27</w:t>
+      </w:r>
+      <w:r>
+        <w:t>4,937,250.</w:t>
+      </w:r>
     </w:p>
     <w:p/>
     <w:sectPr>
-      <w:headerReference w:type="default" r:id="rId8"/>
+      <w:headerReference w:type="default" r:id="rId9"/>
       <w:pgSz w:w="12240" w:h="15840"/>
       <w:pgMar w:top="1417" w:right="1701" w:bottom="1417" w:left="1701" w:header="708" w:footer="708" w:gutter="0"/>
       <w:cols w:space="708"/>

</xml_diff>

<commit_message>
correcting a symbol error
</commit_message>
<xml_diff>
--- a/homework.docx
+++ b/homework.docx
@@ -2635,25 +2635,31 @@
       <w:r>
         <w:t xml:space="preserve"> ruedas que dan 6x17,576 = 105,456 estados de la máquina.</w:t>
       </w:r>
+    </w:p>
+    <w:p>
+      <w:r>
+        <w:t>Para cada uno de estos, el panel de conexión (con diez pares de letras conectadas) puede estar en 150,738,274,937,250 estados posibles.</w:t>
+      </w:r>
+    </w:p>
+    <w:p>
+      <w:r>
+        <w:t>26! / (</w:t>
+      </w:r>
+      <w:proofErr w:type="gramStart"/>
+      <w:r>
+        <w:t>6!</w:t>
+      </w:r>
+      <w:proofErr w:type="gramEnd"/>
+      <w:r>
+        <w:t xml:space="preserve"> 10! 2</w:t>
+      </w:r>
+      <w:r>
+        <w:t>^</w:t>
+      </w:r>
       <w:bookmarkStart w:id="0" w:name="_GoBack"/>
       <w:bookmarkEnd w:id="0"/>
-    </w:p>
-    <w:p>
-      <w:r>
-        <w:t>Para cada uno de estos, el panel de conexión (con diez pares de letras conectadas) puede estar en 150,738,274,937,250 estados posibles.</w:t>
-      </w:r>
-    </w:p>
-    <w:p>
-      <w:r>
-        <w:t>26! / (</w:t>
-      </w:r>
-      <w:proofErr w:type="gramStart"/>
-      <w:r>
-        <w:t>6!</w:t>
-      </w:r>
-      <w:proofErr w:type="gramEnd"/>
-      <w:r>
-        <w:t xml:space="preserve"> 10! 210) = 150,738,27</w:t>
+      <w:r>
+        <w:t>10) = 150,738,27</w:t>
       </w:r>
       <w:r>
         <w:t>4,937,250.</w:t>

</xml_diff>